<commit_message>
populate fixed, administrator notification rebranding
</commit_message>
<xml_diff>
--- a/Item 5/Acceptance test.docx
+++ b/Item 5/Acceptance test.docx
@@ -2673,7 +2673,7 @@
               <w:rPr>
                 <w:color w:val="000000" w:themeColor="text1"/>
               </w:rPr>
-              <w:t>he system must returns a list with public positions (in final mode)</w:t>
+              <w:t>he system must return a list with public positions (in final mode)</w:t>
             </w:r>
           </w:p>
         </w:tc>
@@ -3088,7 +3088,7 @@
               <w:rPr>
                 <w:color w:val="000000" w:themeColor="text1"/>
               </w:rPr>
-              <w:t>he system must returns a list with all companies</w:t>
+              <w:t>he system must return a list with all companies</w:t>
             </w:r>
           </w:p>
         </w:tc>
@@ -3450,7 +3450,7 @@
               <w:rPr>
                 <w:color w:val="000000" w:themeColor="text1"/>
               </w:rPr>
-              <w:t>The system must returns a form to introduce a keyword</w:t>
+              <w:t>The system must return a form to introduce a keyword</w:t>
             </w:r>
             <w:r>
               <w:rPr>
@@ -3850,7 +3850,7 @@
               <w:rPr>
                 <w:color w:val="000000" w:themeColor="text1"/>
               </w:rPr>
-              <w:t>The system must returns the same page with a list of the finder results</w:t>
+              <w:t>The system must return the same page with a list of the finder results</w:t>
             </w:r>
           </w:p>
         </w:tc>
@@ -5155,7 +5155,7 @@
               <w:rPr>
                 <w:color w:val="000000" w:themeColor="text1"/>
               </w:rPr>
-              <w:t>The system must returns the same form notifying validation errors in the right side of input box of the corresponding attribute</w:t>
+              <w:t>The system must return the same form notifying validation errors in the right side of input box of the corresponding attribute</w:t>
             </w:r>
           </w:p>
         </w:tc>
@@ -6385,7 +6385,7 @@
               <w:rPr>
                 <w:color w:val="000000" w:themeColor="text1"/>
               </w:rPr>
-              <w:t>The system must returns the same form notifying validation errors in the right side of input box of the corresponding attribute</w:t>
+              <w:t>The system must return the same form notifying validation errors in the right side of input box of the corresponding attribute</w:t>
             </w:r>
           </w:p>
         </w:tc>
@@ -7605,7 +7605,7 @@
               <w:rPr>
                 <w:color w:val="000000" w:themeColor="text1"/>
               </w:rPr>
-              <w:t>The system must returns the same form notifying validation errors in the right side of input box of the corresponding attribute</w:t>
+              <w:t>The system must return the same form notifying validation errors in the right side of input box of the corresponding attribute</w:t>
             </w:r>
           </w:p>
         </w:tc>
@@ -8009,7 +8009,7 @@
               <w:rPr>
                 <w:color w:val="000000" w:themeColor="text1"/>
               </w:rPr>
-              <w:t>he system must returns a providers list, showing a display items button for each provider</w:t>
+              <w:t>he system must return a providers list, showing a display items button for each provider</w:t>
             </w:r>
           </w:p>
         </w:tc>
@@ -8404,7 +8404,7 @@
               <w:rPr>
                 <w:color w:val="000000" w:themeColor="text1"/>
               </w:rPr>
-              <w:t>he system must returns a items list, showing a display provider button for each item</w:t>
+              <w:t>he system must return a items list, showing a display provider button for each item</w:t>
             </w:r>
           </w:p>
         </w:tc>
@@ -9619,7 +9619,7 @@
               <w:rPr>
                 <w:color w:val="000000" w:themeColor="text1"/>
               </w:rPr>
-              <w:t>The system must returns a form, we edit the corresponding attributes, and hit save.</w:t>
+              <w:t>The system must return a form, we edit the corresponding attributes, and hit save.</w:t>
             </w:r>
           </w:p>
           <w:p>
@@ -10097,7 +10097,7 @@
               <w:rPr>
                 <w:color w:val="000000" w:themeColor="text1"/>
               </w:rPr>
-              <w:t>he system returns a list of the positions that company1 owns</w:t>
+              <w:t>he system return a list of the positions that company1 owns</w:t>
             </w:r>
           </w:p>
         </w:tc>
@@ -10514,7 +10514,7 @@
               <w:rPr>
                 <w:color w:val="000000" w:themeColor="text1"/>
               </w:rPr>
-              <w:t>he system must returns a display of the position 1 and its associated problems. Note that you can’t edit or delete them because position 1 problems are in final mode.</w:t>
+              <w:t>he system must return a display of the position 1 and its associated problems. Note that you can’t edit or delete them because position 1 problems are in final mode.</w:t>
             </w:r>
           </w:p>
         </w:tc>
@@ -11684,19 +11684,11 @@
                 <w:color w:val="000000" w:themeColor="text1"/>
               </w:rPr>
             </w:pPr>
-            <w:bookmarkStart w:id="17" w:name="__DdeLink__9928_1992906949"/>
-            <w:r>
-              <w:rPr>
-                <w:color w:val="000000" w:themeColor="text1"/>
-              </w:rPr>
-              <w:t>Click Position Hover and then My positions to see company1 positions list. Then hit Edit button in Position3 (only positions in draft mode have edit button available).</w:t>
-            </w:r>
-            <w:bookmarkEnd w:id="17"/>
-            <w:r>
-              <w:rPr>
-                <w:color w:val="000000" w:themeColor="text1"/>
-              </w:rPr>
-              <w:t xml:space="preserve"> You obtain a form where the following data will be changed:</w:t>
+            <w:r>
+              <w:rPr>
+                <w:color w:val="000000" w:themeColor="text1"/>
+              </w:rPr>
+              <w:t>Click Position Hover and then My positions to see company1 positions list. Then hit Edit button in Position3 (only positions in draft mode have edit button available). You obtain a form where the following data will be changed:</w:t>
             </w:r>
           </w:p>
           <w:p>
@@ -11979,8 +11971,8 @@
         <w:pStyle w:val="Heading1"/>
         <w:rPr/>
       </w:pPr>
-      <w:bookmarkStart w:id="18" w:name="__RefHeading___Toc7267_3178073302"/>
-      <w:bookmarkEnd w:id="18"/>
+      <w:bookmarkStart w:id="17" w:name="__RefHeading___Toc7267_3178073302"/>
+      <w:bookmarkEnd w:id="17"/>
       <w:r>
         <w:rPr/>
         <w:t>Use case UC016 A company can delete one of their positions</w:t>
@@ -12387,8 +12379,8 @@
         <w:pStyle w:val="Heading1"/>
         <w:rPr/>
       </w:pPr>
-      <w:bookmarkStart w:id="19" w:name="__RefHeading___Toc7269_3178073302"/>
-      <w:bookmarkEnd w:id="19"/>
+      <w:bookmarkStart w:id="18" w:name="__RefHeading___Toc7269_3178073302"/>
+      <w:bookmarkEnd w:id="18"/>
       <w:r>
         <w:rPr/>
         <w:t>Use case UC017 A company can list their problems</w:t>
@@ -12431,6 +12423,11 @@
       </w:pPr>
       <w:r>
         <w:rPr/>
+        <w:t xml:space="preserve">Main menu &gt; Login &gt; Login(company1/company1) </w:t>
+      </w:r>
+      <w:r>
+        <w:rPr/>
+        <w:t>&gt; Problems</w:t>
       </w:r>
     </w:p>
     <w:p>
@@ -12491,6 +12488,15 @@
               </w:rPr>
               <w:t>Test #</w:t>
             </w:r>
+            <w:r>
+              <w:rPr>
+                <w:rStyle w:val="Strong"/>
+                <w:b/>
+                <w:bCs/>
+                <w:color w:val="FFFFFF" w:themeColor="background1"/>
+              </w:rPr>
+              <w:t>23</w:t>
+            </w:r>
           </w:p>
         </w:tc>
       </w:tr>
@@ -12545,6 +12551,7 @@
               <w:rPr>
                 <w:color w:val="000000" w:themeColor="text1"/>
               </w:rPr>
+              <w:t>Click Problems button logged as company1</w:t>
             </w:r>
           </w:p>
         </w:tc>
@@ -12595,9 +12602,57 @@
               </w:rPr>
             </w:pPr>
             <w:r>
-              <w:rPr>
-                <w:color w:val="000000" w:themeColor="text1"/>
-              </w:rPr>
+              <w:drawing>
+                <wp:anchor behindDoc="0" distT="0" distB="0" distL="0" distR="0" simplePos="0" locked="0" layoutInCell="1" allowOverlap="1" relativeHeight="88">
+                  <wp:simplePos x="0" y="0"/>
+                  <wp:positionH relativeFrom="column">
+                    <wp:align>center</wp:align>
+                  </wp:positionH>
+                  <wp:positionV relativeFrom="paragraph">
+                    <wp:posOffset>635</wp:posOffset>
+                  </wp:positionV>
+                  <wp:extent cx="4763770" cy="1430655"/>
+                  <wp:effectExtent l="0" t="0" r="0" b="0"/>
+                  <wp:wrapSquare wrapText="largest"/>
+                  <wp:docPr id="24" name="Image11" descr=""/>
+                  <wp:cNvGraphicFramePr>
+                    <a:graphicFrameLocks xmlns:a="http://schemas.openxmlformats.org/drawingml/2006/main" noChangeAspect="1"/>
+                  </wp:cNvGraphicFramePr>
+                  <a:graphic xmlns:a="http://schemas.openxmlformats.org/drawingml/2006/main">
+                    <a:graphicData uri="http://schemas.openxmlformats.org/drawingml/2006/picture">
+                      <pic:pic xmlns:pic="http://schemas.openxmlformats.org/drawingml/2006/picture">
+                        <pic:nvPicPr>
+                          <pic:cNvPr id="24" name="Image11" descr=""/>
+                          <pic:cNvPicPr>
+                            <a:picLocks noChangeAspect="1" noChangeArrowheads="1"/>
+                          </pic:cNvPicPr>
+                        </pic:nvPicPr>
+                        <pic:blipFill>
+                          <a:blip r:embed="rId31"/>
+                          <a:stretch>
+                            <a:fillRect/>
+                          </a:stretch>
+                        </pic:blipFill>
+                        <pic:spPr bwMode="auto">
+                          <a:xfrm>
+                            <a:off x="0" y="0"/>
+                            <a:ext cx="4763770" cy="1430655"/>
+                          </a:xfrm>
+                          <a:prstGeom prst="rect">
+                            <a:avLst/>
+                          </a:prstGeom>
+                        </pic:spPr>
+                      </pic:pic>
+                    </a:graphicData>
+                  </a:graphic>
+                </wp:anchor>
+              </w:drawing>
+            </w:r>
+            <w:r>
+              <w:rPr>
+                <w:color w:val="000000" w:themeColor="text1"/>
+              </w:rPr>
+              <w:t>The system must return company1 problems listing</w:t>
             </w:r>
           </w:p>
         </w:tc>
@@ -12726,8 +12781,8 @@
         <w:pStyle w:val="Heading1"/>
         <w:rPr/>
       </w:pPr>
-      <w:bookmarkStart w:id="20" w:name="__RefHeading___Toc7271_3178073302"/>
-      <w:bookmarkEnd w:id="20"/>
+      <w:bookmarkStart w:id="19" w:name="__RefHeading___Toc7271_3178073302"/>
+      <w:bookmarkEnd w:id="19"/>
       <w:r>
         <w:rPr/>
         <w:t>Use case UC018 A company can display one of their problems</w:t>
@@ -12750,6 +12805,7 @@
       </w:pPr>
       <w:r>
         <w:rPr/>
+        <w:t>A company must be able to display one of the problems of their database of problems</w:t>
       </w:r>
     </w:p>
     <w:p>
@@ -12769,6 +12825,11 @@
       </w:pPr>
       <w:r>
         <w:rPr/>
+        <w:t xml:space="preserve">Main menu &gt; Login &gt; Login(company1/company1) </w:t>
+      </w:r>
+      <w:r>
+        <w:rPr/>
+        <w:t>&gt; Problems &gt; Display(Problem1)</w:t>
       </w:r>
     </w:p>
     <w:p>
@@ -12829,6 +12890,15 @@
               </w:rPr>
               <w:t>Test #</w:t>
             </w:r>
+            <w:r>
+              <w:rPr>
+                <w:rStyle w:val="Strong"/>
+                <w:b/>
+                <w:bCs/>
+                <w:color w:val="FFFFFF" w:themeColor="background1"/>
+              </w:rPr>
+              <w:t>24</w:t>
+            </w:r>
           </w:p>
         </w:tc>
       </w:tr>
@@ -12883,6 +12953,7 @@
               <w:rPr>
                 <w:color w:val="000000" w:themeColor="text1"/>
               </w:rPr>
+              <w:t>Click Problems to obtain your database of problems in a list an hit display button corresponding to Problem 1 row.</w:t>
             </w:r>
           </w:p>
         </w:tc>
@@ -12938,9 +13009,9 @@
               </w:rPr>
               <w:drawing>
                 <wp:inline distT="0" distB="0" distL="0" distR="0">
-                  <wp:extent cx="3581400" cy="1695450"/>
+                  <wp:extent cx="2276475" cy="3009900"/>
                   <wp:effectExtent l="0" t="0" r="0" b="0"/>
-                  <wp:docPr id="24" name="Image25" descr=""/>
+                  <wp:docPr id="25" name="Image25" descr=""/>
                   <wp:cNvGraphicFramePr>
                     <a:graphicFrameLocks xmlns:a="http://schemas.openxmlformats.org/drawingml/2006/main" noChangeAspect="1"/>
                   </wp:cNvGraphicFramePr>
@@ -12948,13 +13019,13 @@
                     <a:graphicData uri="http://schemas.openxmlformats.org/drawingml/2006/picture">
                       <pic:pic xmlns:pic="http://schemas.openxmlformats.org/drawingml/2006/picture">
                         <pic:nvPicPr>
-                          <pic:cNvPr id="24" name="Image25" descr=""/>
+                          <pic:cNvPr id="25" name="Image25" descr=""/>
                           <pic:cNvPicPr>
                             <a:picLocks noChangeAspect="1" noChangeArrowheads="1"/>
                           </pic:cNvPicPr>
                         </pic:nvPicPr>
                         <pic:blipFill>
-                          <a:blip r:embed="rId31"/>
+                          <a:blip r:embed="rId32"/>
                           <a:stretch>
                             <a:fillRect/>
                           </a:stretch>
@@ -12962,7 +13033,7 @@
                         <pic:spPr bwMode="auto">
                           <a:xfrm>
                             <a:off x="0" y="0"/>
-                            <a:ext cx="3581400" cy="1695450"/>
+                            <a:ext cx="2276475" cy="3009900"/>
                           </a:xfrm>
                           <a:prstGeom prst="rect">
                             <a:avLst/>
@@ -12975,6 +13046,22 @@
               </w:drawing>
             </w:r>
           </w:p>
+          <w:p>
+            <w:pPr>
+              <w:pStyle w:val="Notes"/>
+              <w:spacing w:lineRule="auto" w:line="240" w:before="0" w:after="0"/>
+              <w:cnfStyle w:val="000000000000" w:firstRow="0" w:lastRow="0" w:firstColumn="0" w:lastColumn="0" w:oddVBand="0" w:evenVBand="0" w:oddHBand="0" w:evenHBand="0" w:firstRowFirstColumn="0" w:firstRowLastColumn="0" w:lastRowFirstColumn="0" w:lastRowLastColumn="0"/>
+              <w:rPr>
+                <w:color w:val="000000" w:themeColor="text1"/>
+              </w:rPr>
+            </w:pPr>
+            <w:r>
+              <w:rPr>
+                <w:color w:val="000000" w:themeColor="text1"/>
+              </w:rPr>
+              <w:t>The system must return this view, note that delete button isn’t available because problem is in final mode.</w:t>
+            </w:r>
+          </w:p>
         </w:tc>
       </w:tr>
       <w:tr>
@@ -13101,8 +13188,8 @@
         <w:pStyle w:val="Heading1"/>
         <w:rPr/>
       </w:pPr>
-      <w:bookmarkStart w:id="21" w:name="__RefHeading___Toc7273_3178073302"/>
-      <w:bookmarkEnd w:id="21"/>
+      <w:bookmarkStart w:id="20" w:name="__RefHeading___Toc7273_3178073302"/>
+      <w:bookmarkEnd w:id="20"/>
       <w:r>
         <w:rPr/>
         <w:t>Use case UC019 A company can create a problem</w:t>
@@ -13125,6 +13212,7 @@
       </w:pPr>
       <w:r>
         <w:rPr/>
+        <w:t>A company must be able to create a problem to add it to their database of problems. The problem is going to be associated to a position.</w:t>
       </w:r>
     </w:p>
     <w:p>
@@ -13144,6 +13232,57 @@
       </w:pPr>
       <w:r>
         <w:rPr/>
+        <w:t xml:space="preserve">Main menu &gt; Login &gt; Login(company1/company1) </w:t>
+      </w:r>
+      <w:r>
+        <w:rPr/>
+        <w:t>&gt; Position(Hover) &gt; My Positions &gt; Display(Position 5) &gt; Create</w:t>
+      </w:r>
+    </w:p>
+    <w:p>
+      <w:pPr>
+        <w:pStyle w:val="Notes"/>
+        <w:rPr/>
+      </w:pPr>
+      <w:r>
+        <w:rPr/>
+        <w:drawing>
+          <wp:inline distT="0" distB="0" distL="0" distR="0">
+            <wp:extent cx="2914650" cy="3600450"/>
+            <wp:effectExtent l="0" t="0" r="0" b="0"/>
+            <wp:docPr id="26" name="Image91" descr=""/>
+            <wp:cNvGraphicFramePr>
+              <a:graphicFrameLocks xmlns:a="http://schemas.openxmlformats.org/drawingml/2006/main" noChangeAspect="1"/>
+            </wp:cNvGraphicFramePr>
+            <a:graphic xmlns:a="http://schemas.openxmlformats.org/drawingml/2006/main">
+              <a:graphicData uri="http://schemas.openxmlformats.org/drawingml/2006/picture">
+                <pic:pic xmlns:pic="http://schemas.openxmlformats.org/drawingml/2006/picture">
+                  <pic:nvPicPr>
+                    <pic:cNvPr id="26" name="Image91" descr=""/>
+                    <pic:cNvPicPr>
+                      <a:picLocks noChangeAspect="1" noChangeArrowheads="1"/>
+                    </pic:cNvPicPr>
+                  </pic:nvPicPr>
+                  <pic:blipFill>
+                    <a:blip r:embed="rId33"/>
+                    <a:stretch>
+                      <a:fillRect/>
+                    </a:stretch>
+                  </pic:blipFill>
+                  <pic:spPr bwMode="auto">
+                    <a:xfrm>
+                      <a:off x="0" y="0"/>
+                      <a:ext cx="2914650" cy="3600450"/>
+                    </a:xfrm>
+                    <a:prstGeom prst="rect">
+                      <a:avLst/>
+                    </a:prstGeom>
+                  </pic:spPr>
+                </pic:pic>
+              </a:graphicData>
+            </a:graphic>
+          </wp:inline>
+        </w:drawing>
       </w:r>
     </w:p>
     <w:p>
@@ -13204,6 +13343,15 @@
               </w:rPr>
               <w:t>Test #</w:t>
             </w:r>
+            <w:r>
+              <w:rPr>
+                <w:rStyle w:val="Strong"/>
+                <w:b/>
+                <w:bCs/>
+                <w:color w:val="FFFFFF" w:themeColor="background1"/>
+              </w:rPr>
+              <w:t>25</w:t>
+            </w:r>
           </w:p>
         </w:tc>
       </w:tr>
@@ -13254,10 +13402,77 @@
                 <w:color w:val="000000" w:themeColor="text1"/>
               </w:rPr>
             </w:pPr>
-            <w:r>
-              <w:rPr>
-                <w:color w:val="000000" w:themeColor="text1"/>
-              </w:rPr>
+            <w:bookmarkStart w:id="21" w:name="__DdeLink__9934_1992906949"/>
+            <w:r>
+              <w:rPr>
+                <w:color w:val="000000" w:themeColor="text1"/>
+              </w:rPr>
+              <w:t>Click on My positions (dropdown menu of Positions hover), and then hit display button of Position 5. Then if you click on create button you will obtain the following form. Fill it with:</w:t>
+            </w:r>
+            <w:bookmarkEnd w:id="21"/>
+          </w:p>
+          <w:p>
+            <w:pPr>
+              <w:pStyle w:val="Notes"/>
+              <w:spacing w:lineRule="auto" w:line="240" w:before="0" w:after="0"/>
+              <w:cnfStyle w:val="000000100000" w:firstRow="0" w:lastRow="0" w:firstColumn="0" w:lastColumn="0" w:oddVBand="0" w:evenVBand="0" w:oddHBand="1" w:evenHBand="0" w:firstRowFirstColumn="0" w:firstRowLastColumn="0" w:lastRowFirstColumn="0" w:lastRowLastColumn="0"/>
+              <w:rPr>
+                <w:color w:val="000000" w:themeColor="text1"/>
+              </w:rPr>
+            </w:pPr>
+            <w:r>
+              <w:rPr>
+                <w:color w:val="000000" w:themeColor="text1"/>
+              </w:rPr>
+              <w:t>Title: “Problem 019”</w:t>
+            </w:r>
+          </w:p>
+          <w:p>
+            <w:pPr>
+              <w:pStyle w:val="Notes"/>
+              <w:spacing w:lineRule="auto" w:line="240" w:before="0" w:after="0"/>
+              <w:cnfStyle w:val="000000100000" w:firstRow="0" w:lastRow="0" w:firstColumn="0" w:lastColumn="0" w:oddVBand="0" w:evenVBand="0" w:oddHBand="1" w:evenHBand="0" w:firstRowFirstColumn="0" w:firstRowLastColumn="0" w:lastRowFirstColumn="0" w:lastRowLastColumn="0"/>
+              <w:rPr>
+                <w:color w:val="000000" w:themeColor="text1"/>
+              </w:rPr>
+            </w:pPr>
+            <w:r>
+              <w:rPr>
+                <w:color w:val="000000" w:themeColor="text1"/>
+              </w:rPr>
+              <w:t>Statement: “Problem 019”</w:t>
+            </w:r>
+          </w:p>
+          <w:p>
+            <w:pPr>
+              <w:pStyle w:val="Notes"/>
+              <w:spacing w:lineRule="auto" w:line="240" w:before="0" w:after="0"/>
+              <w:cnfStyle w:val="000000100000" w:firstRow="0" w:lastRow="0" w:firstColumn="0" w:lastColumn="0" w:oddVBand="0" w:evenVBand="0" w:oddHBand="1" w:evenHBand="0" w:firstRowFirstColumn="0" w:firstRowLastColumn="0" w:lastRowFirstColumn="0" w:lastRowLastColumn="0"/>
+              <w:rPr>
+                <w:color w:val="000000" w:themeColor="text1"/>
+              </w:rPr>
+            </w:pPr>
+            <w:r>
+              <w:rPr>
+                <w:color w:val="000000" w:themeColor="text1"/>
+              </w:rPr>
+              <w:t>Hint: “Problem 019”</w:t>
+            </w:r>
+          </w:p>
+          <w:p>
+            <w:pPr>
+              <w:pStyle w:val="Notes"/>
+              <w:spacing w:lineRule="auto" w:line="240" w:before="0" w:after="0"/>
+              <w:cnfStyle w:val="000000100000" w:firstRow="0" w:lastRow="0" w:firstColumn="0" w:lastColumn="0" w:oddVBand="0" w:evenVBand="0" w:oddHBand="1" w:evenHBand="0" w:firstRowFirstColumn="0" w:firstRowLastColumn="0" w:lastRowFirstColumn="0" w:lastRowLastColumn="0"/>
+              <w:rPr>
+                <w:color w:val="000000" w:themeColor="text1"/>
+              </w:rPr>
+            </w:pPr>
+            <w:r>
+              <w:rPr>
+                <w:color w:val="000000" w:themeColor="text1"/>
+              </w:rPr>
+              <w:t>Attachments: “Problem 019”</w:t>
             </w:r>
           </w:p>
         </w:tc>
@@ -13307,6 +13522,12 @@
                 <w:color w:val="000000" w:themeColor="text1"/>
               </w:rPr>
             </w:pPr>
+            <w:r>
+              <w:rPr>
+                <w:color w:val="000000" w:themeColor="text1"/>
+              </w:rPr>
+              <w:t>System must return you this form when you click on Create button</w:t>
+            </w:r>
             <w:r>
               <w:rPr>
                 <w:color w:val="000000" w:themeColor="text1"/>
@@ -13315,7 +13536,7 @@
                 <wp:inline distT="0" distB="0" distL="0" distR="0">
                   <wp:extent cx="4333875" cy="1809750"/>
                   <wp:effectExtent l="0" t="0" r="0" b="0"/>
-                  <wp:docPr id="25" name="Image26" descr=""/>
+                  <wp:docPr id="27" name="Image26" descr=""/>
                   <wp:cNvGraphicFramePr>
                     <a:graphicFrameLocks xmlns:a="http://schemas.openxmlformats.org/drawingml/2006/main" noChangeAspect="1"/>
                   </wp:cNvGraphicFramePr>
@@ -13323,13 +13544,13 @@
                     <a:graphicData uri="http://schemas.openxmlformats.org/drawingml/2006/picture">
                       <pic:pic xmlns:pic="http://schemas.openxmlformats.org/drawingml/2006/picture">
                         <pic:nvPicPr>
-                          <pic:cNvPr id="25" name="Image26" descr=""/>
+                          <pic:cNvPr id="27" name="Image26" descr=""/>
                           <pic:cNvPicPr>
                             <a:picLocks noChangeAspect="1" noChangeArrowheads="1"/>
                           </pic:cNvPicPr>
                         </pic:nvPicPr>
                         <pic:blipFill>
-                          <a:blip r:embed="rId32"/>
+                          <a:blip r:embed="rId34"/>
                           <a:stretch>
                             <a:fillRect/>
                           </a:stretch>
@@ -13338,6 +13559,74 @@
                           <a:xfrm>
                             <a:off x="0" y="0"/>
                             <a:ext cx="4333875" cy="1809750"/>
+                          </a:xfrm>
+                          <a:prstGeom prst="rect">
+                            <a:avLst/>
+                          </a:prstGeom>
+                        </pic:spPr>
+                      </pic:pic>
+                    </a:graphicData>
+                  </a:graphic>
+                </wp:inline>
+              </w:drawing>
+            </w:r>
+          </w:p>
+          <w:p>
+            <w:pPr>
+              <w:pStyle w:val="Notes"/>
+              <w:spacing w:lineRule="auto" w:line="240" w:before="0" w:after="0"/>
+              <w:cnfStyle w:val="000000000000" w:firstRow="0" w:lastRow="0" w:firstColumn="0" w:lastColumn="0" w:oddVBand="0" w:evenVBand="0" w:oddHBand="0" w:evenHBand="0" w:firstRowFirstColumn="0" w:firstRowLastColumn="0" w:lastRowFirstColumn="0" w:lastRowLastColumn="0"/>
+              <w:rPr>
+                <w:color w:val="000000" w:themeColor="text1"/>
+              </w:rPr>
+            </w:pPr>
+            <w:r>
+              <w:rPr>
+                <w:color w:val="000000" w:themeColor="text1"/>
+              </w:rPr>
+              <w:t>Finally, when you save the problem, system will redirect you to Position 5 display, showing the new problem (Problem 019) associated to the position.</w:t>
+            </w:r>
+          </w:p>
+          <w:p>
+            <w:pPr>
+              <w:pStyle w:val="Notes"/>
+              <w:spacing w:lineRule="auto" w:line="240" w:before="0" w:after="0"/>
+              <w:cnfStyle w:val="000000000000" w:firstRow="0" w:lastRow="0" w:firstColumn="0" w:lastColumn="0" w:oddVBand="0" w:evenVBand="0" w:oddHBand="0" w:evenHBand="0" w:firstRowFirstColumn="0" w:firstRowLastColumn="0" w:lastRowFirstColumn="0" w:lastRowLastColumn="0"/>
+              <w:rPr>
+                <w:color w:val="000000" w:themeColor="text1"/>
+              </w:rPr>
+            </w:pPr>
+            <w:r>
+              <w:rPr>
+                <w:color w:val="000000" w:themeColor="text1"/>
+              </w:rPr>
+              <w:drawing>
+                <wp:inline distT="0" distB="0" distL="0" distR="0">
+                  <wp:extent cx="4145280" cy="1673225"/>
+                  <wp:effectExtent l="0" t="0" r="0" b="0"/>
+                  <wp:docPr id="28" name="Image28" descr=""/>
+                  <wp:cNvGraphicFramePr>
+                    <a:graphicFrameLocks xmlns:a="http://schemas.openxmlformats.org/drawingml/2006/main" noChangeAspect="1"/>
+                  </wp:cNvGraphicFramePr>
+                  <a:graphic xmlns:a="http://schemas.openxmlformats.org/drawingml/2006/main">
+                    <a:graphicData uri="http://schemas.openxmlformats.org/drawingml/2006/picture">
+                      <pic:pic xmlns:pic="http://schemas.openxmlformats.org/drawingml/2006/picture">
+                        <pic:nvPicPr>
+                          <pic:cNvPr id="28" name="Image28" descr=""/>
+                          <pic:cNvPicPr>
+                            <a:picLocks noChangeAspect="1" noChangeArrowheads="1"/>
+                          </pic:cNvPicPr>
+                        </pic:nvPicPr>
+                        <pic:blipFill>
+                          <a:blip r:embed="rId35"/>
+                          <a:stretch>
+                            <a:fillRect/>
+                          </a:stretch>
+                        </pic:blipFill>
+                        <pic:spPr bwMode="auto">
+                          <a:xfrm>
+                            <a:off x="0" y="0"/>
+                            <a:ext cx="4145280" cy="1673225"/>
                           </a:xfrm>
                           <a:prstGeom prst="rect">
                             <a:avLst/>
@@ -13516,6 +13805,15 @@
               </w:rPr>
               <w:t>Test #</w:t>
             </w:r>
+            <w:r>
+              <w:rPr>
+                <w:rStyle w:val="Strong"/>
+                <w:b/>
+                <w:bCs/>
+                <w:color w:val="FFFFFF" w:themeColor="background1"/>
+              </w:rPr>
+              <w:t>26</w:t>
+            </w:r>
           </w:p>
         </w:tc>
       </w:tr>
@@ -13570,6 +13868,7 @@
               <w:rPr>
                 <w:color w:val="000000" w:themeColor="text1"/>
               </w:rPr>
+              <w:t>Click on My positions (dropdown menu of Positions hover), and then hit display button of Position 5. Then if you click on create button you will obtain the following form. Hit save button without filling any field.</w:t>
             </w:r>
           </w:p>
         </w:tc>
@@ -13627,7 +13926,7 @@
                 <wp:inline distT="0" distB="0" distL="0" distR="0">
                   <wp:extent cx="4267200" cy="1828800"/>
                   <wp:effectExtent l="0" t="0" r="0" b="0"/>
-                  <wp:docPr id="26" name="Image27" descr=""/>
+                  <wp:docPr id="29" name="Image27" descr=""/>
                   <wp:cNvGraphicFramePr>
                     <a:graphicFrameLocks xmlns:a="http://schemas.openxmlformats.org/drawingml/2006/main" noChangeAspect="1"/>
                   </wp:cNvGraphicFramePr>
@@ -13635,13 +13934,13 @@
                     <a:graphicData uri="http://schemas.openxmlformats.org/drawingml/2006/picture">
                       <pic:pic xmlns:pic="http://schemas.openxmlformats.org/drawingml/2006/picture">
                         <pic:nvPicPr>
-                          <pic:cNvPr id="26" name="Image27" descr=""/>
+                          <pic:cNvPr id="29" name="Image27" descr=""/>
                           <pic:cNvPicPr>
                             <a:picLocks noChangeAspect="1" noChangeArrowheads="1"/>
                           </pic:cNvPicPr>
                         </pic:nvPicPr>
                         <pic:blipFill>
-                          <a:blip r:embed="rId33"/>
+                          <a:blip r:embed="rId36"/>
                           <a:stretch>
                             <a:fillRect/>
                           </a:stretch>
@@ -13662,6 +13961,22 @@
               </w:drawing>
             </w:r>
           </w:p>
+          <w:p>
+            <w:pPr>
+              <w:pStyle w:val="Notes"/>
+              <w:spacing w:lineRule="auto" w:line="240" w:before="0" w:after="0"/>
+              <w:cnfStyle w:val="000000000000" w:firstRow="0" w:lastRow="0" w:firstColumn="0" w:lastColumn="0" w:oddVBand="0" w:evenVBand="0" w:oddHBand="0" w:evenHBand="0" w:firstRowFirstColumn="0" w:firstRowLastColumn="0" w:lastRowFirstColumn="0" w:lastRowLastColumn="0"/>
+              <w:rPr>
+                <w:color w:val="000000" w:themeColor="text1"/>
+              </w:rPr>
+            </w:pPr>
+            <w:r>
+              <w:rPr>
+                <w:color w:val="000000" w:themeColor="text1"/>
+              </w:rPr>
+              <w:t>System must return the same form showing all validations messages, like in the image.</w:t>
+            </w:r>
+          </w:p>
         </w:tc>
       </w:tr>
       <w:tr>
@@ -13779,6 +14094,15 @@
       <w:r>
         <w:rPr/>
       </w:r>
+    </w:p>
+    <w:p>
+      <w:pPr>
+        <w:pStyle w:val="Normal"/>
+        <w:rPr/>
+      </w:pPr>
+      <w:r>
+        <w:rPr/>
+      </w:r>
       <w:r>
         <w:br w:type="page"/>
       </w:r>
@@ -13832,7 +14156,7 @@
       <w:r>
         <w:rPr/>
         <w:drawing>
-          <wp:anchor behindDoc="0" distT="0" distB="0" distL="0" distR="0" simplePos="0" locked="0" layoutInCell="1" allowOverlap="1" relativeHeight="13">
+          <wp:anchor behindDoc="0" distT="0" distB="0" distL="0" distR="0" simplePos="0" locked="0" layoutInCell="1" allowOverlap="1" relativeHeight="92">
             <wp:simplePos x="0" y="0"/>
             <wp:positionH relativeFrom="column">
               <wp:align>center</wp:align>
@@ -13840,10 +14164,10 @@
             <wp:positionV relativeFrom="paragraph">
               <wp:posOffset>635</wp:posOffset>
             </wp:positionV>
-            <wp:extent cx="5731510" cy="957580"/>
+            <wp:extent cx="5731510" cy="1593215"/>
             <wp:effectExtent l="0" t="0" r="0" b="0"/>
             <wp:wrapSquare wrapText="largest"/>
-            <wp:docPr id="27" name="Image28" descr=""/>
+            <wp:docPr id="30" name="Image92" descr=""/>
             <wp:cNvGraphicFramePr>
               <a:graphicFrameLocks xmlns:a="http://schemas.openxmlformats.org/drawingml/2006/main" noChangeAspect="1"/>
             </wp:cNvGraphicFramePr>
@@ -13851,13 +14175,13 @@
               <a:graphicData uri="http://schemas.openxmlformats.org/drawingml/2006/picture">
                 <pic:pic xmlns:pic="http://schemas.openxmlformats.org/drawingml/2006/picture">
                   <pic:nvPicPr>
-                    <pic:cNvPr id="27" name="Image28" descr=""/>
+                    <pic:cNvPr id="30" name="Image92" descr=""/>
                     <pic:cNvPicPr>
                       <a:picLocks noChangeAspect="1" noChangeArrowheads="1"/>
                     </pic:cNvPicPr>
                   </pic:nvPicPr>
                   <pic:blipFill>
-                    <a:blip r:embed="rId34"/>
+                    <a:blip r:embed="rId37"/>
                     <a:stretch>
                       <a:fillRect/>
                     </a:stretch>
@@ -13865,7 +14189,7 @@
                   <pic:spPr bwMode="auto">
                     <a:xfrm>
                       <a:off x="0" y="0"/>
-                      <a:ext cx="5731510" cy="957580"/>
+                      <a:ext cx="5731510" cy="1593215"/>
                     </a:xfrm>
                     <a:prstGeom prst="rect">
                       <a:avLst/>
@@ -13936,6 +14260,15 @@
               </w:rPr>
               <w:t>Test #</w:t>
             </w:r>
+            <w:r>
+              <w:rPr>
+                <w:rStyle w:val="Strong"/>
+                <w:b/>
+                <w:bCs/>
+                <w:color w:val="FFFFFF" w:themeColor="background1"/>
+              </w:rPr>
+              <w:t>27</w:t>
+            </w:r>
           </w:p>
         </w:tc>
       </w:tr>
@@ -14045,9 +14378,9 @@
               </w:rPr>
               <w:drawing>
                 <wp:inline distT="0" distB="0" distL="0" distR="0">
-                  <wp:extent cx="2124075" cy="1847850"/>
+                  <wp:extent cx="2124075" cy="1962150"/>
                   <wp:effectExtent l="0" t="0" r="0" b="0"/>
-                  <wp:docPr id="28" name="Image29" descr=""/>
+                  <wp:docPr id="31" name="Image29" descr=""/>
                   <wp:cNvGraphicFramePr>
                     <a:graphicFrameLocks xmlns:a="http://schemas.openxmlformats.org/drawingml/2006/main" noChangeAspect="1"/>
                   </wp:cNvGraphicFramePr>
@@ -14055,13 +14388,13 @@
                     <a:graphicData uri="http://schemas.openxmlformats.org/drawingml/2006/picture">
                       <pic:pic xmlns:pic="http://schemas.openxmlformats.org/drawingml/2006/picture">
                         <pic:nvPicPr>
-                          <pic:cNvPr id="28" name="Image29" descr=""/>
+                          <pic:cNvPr id="31" name="Image29" descr=""/>
                           <pic:cNvPicPr>
                             <a:picLocks noChangeAspect="1" noChangeArrowheads="1"/>
                           </pic:cNvPicPr>
                         </pic:nvPicPr>
                         <pic:blipFill>
-                          <a:blip r:embed="rId35"/>
+                          <a:blip r:embed="rId38"/>
                           <a:stretch>
                             <a:fillRect/>
                           </a:stretch>
@@ -14069,7 +14402,7 @@
                         <pic:spPr bwMode="auto">
                           <a:xfrm>
                             <a:off x="0" y="0"/>
-                            <a:ext cx="2124075" cy="1847850"/>
+                            <a:ext cx="2124075" cy="1962150"/>
                           </a:xfrm>
                           <a:prstGeom prst="rect">
                             <a:avLst/>
@@ -14081,6 +14414,108 @@
                 </wp:inline>
               </w:drawing>
             </w:r>
+            <w:r>
+              <w:rPr>
+                <w:color w:val="000000" w:themeColor="text1"/>
+              </w:rPr>
+              <w:drawing>
+                <wp:inline distT="0" distB="0" distL="0" distR="0">
+                  <wp:extent cx="2105025" cy="1781175"/>
+                  <wp:effectExtent l="0" t="0" r="0" b="0"/>
+                  <wp:docPr id="32" name="Image93" descr=""/>
+                  <wp:cNvGraphicFramePr>
+                    <a:graphicFrameLocks xmlns:a="http://schemas.openxmlformats.org/drawingml/2006/main" noChangeAspect="1"/>
+                  </wp:cNvGraphicFramePr>
+                  <a:graphic xmlns:a="http://schemas.openxmlformats.org/drawingml/2006/main">
+                    <a:graphicData uri="http://schemas.openxmlformats.org/drawingml/2006/picture">
+                      <pic:pic xmlns:pic="http://schemas.openxmlformats.org/drawingml/2006/picture">
+                        <pic:nvPicPr>
+                          <pic:cNvPr id="32" name="Image93" descr=""/>
+                          <pic:cNvPicPr>
+                            <a:picLocks noChangeAspect="1" noChangeArrowheads="1"/>
+                          </pic:cNvPicPr>
+                        </pic:nvPicPr>
+                        <pic:blipFill>
+                          <a:blip r:embed="rId39"/>
+                          <a:stretch>
+                            <a:fillRect/>
+                          </a:stretch>
+                        </pic:blipFill>
+                        <pic:spPr bwMode="auto">
+                          <a:xfrm>
+                            <a:off x="0" y="0"/>
+                            <a:ext cx="2105025" cy="1781175"/>
+                          </a:xfrm>
+                          <a:prstGeom prst="rect">
+                            <a:avLst/>
+                          </a:prstGeom>
+                        </pic:spPr>
+                      </pic:pic>
+                    </a:graphicData>
+                  </a:graphic>
+                </wp:inline>
+              </w:drawing>
+            </w:r>
+          </w:p>
+          <w:p>
+            <w:pPr>
+              <w:pStyle w:val="Notes"/>
+              <w:spacing w:lineRule="auto" w:line="240" w:before="0" w:after="0"/>
+              <w:cnfStyle w:val="000000000000" w:firstRow="0" w:lastRow="0" w:firstColumn="0" w:lastColumn="0" w:oddVBand="0" w:evenVBand="0" w:oddHBand="0" w:evenHBand="0" w:firstRowFirstColumn="0" w:firstRowLastColumn="0" w:lastRowFirstColumn="0" w:lastRowLastColumn="0"/>
+              <w:rPr>
+                <w:color w:val="000000" w:themeColor="text1"/>
+              </w:rPr>
+            </w:pPr>
+            <w:r>
+              <w:rPr>
+                <w:color w:val="000000" w:themeColor="text1"/>
+              </w:rPr>
+              <w:drawing>
+                <wp:anchor behindDoc="0" distT="0" distB="0" distL="0" distR="0" simplePos="0" locked="0" layoutInCell="1" allowOverlap="1" relativeHeight="94">
+                  <wp:simplePos x="0" y="0"/>
+                  <wp:positionH relativeFrom="column">
+                    <wp:align>center</wp:align>
+                  </wp:positionH>
+                  <wp:positionV relativeFrom="paragraph">
+                    <wp:posOffset>635</wp:posOffset>
+                  </wp:positionV>
+                  <wp:extent cx="4763770" cy="606425"/>
+                  <wp:effectExtent l="0" t="0" r="0" b="0"/>
+                  <wp:wrapSquare wrapText="largest"/>
+                  <wp:docPr id="33" name="Image94" descr=""/>
+                  <wp:cNvGraphicFramePr>
+                    <a:graphicFrameLocks xmlns:a="http://schemas.openxmlformats.org/drawingml/2006/main" noChangeAspect="1"/>
+                  </wp:cNvGraphicFramePr>
+                  <a:graphic xmlns:a="http://schemas.openxmlformats.org/drawingml/2006/main">
+                    <a:graphicData uri="http://schemas.openxmlformats.org/drawingml/2006/picture">
+                      <pic:pic xmlns:pic="http://schemas.openxmlformats.org/drawingml/2006/picture">
+                        <pic:nvPicPr>
+                          <pic:cNvPr id="33" name="Image94" descr=""/>
+                          <pic:cNvPicPr>
+                            <a:picLocks noChangeAspect="1" noChangeArrowheads="1"/>
+                          </pic:cNvPicPr>
+                        </pic:nvPicPr>
+                        <pic:blipFill>
+                          <a:blip r:embed="rId40"/>
+                          <a:stretch>
+                            <a:fillRect/>
+                          </a:stretch>
+                        </pic:blipFill>
+                        <pic:spPr bwMode="auto">
+                          <a:xfrm>
+                            <a:off x="0" y="0"/>
+                            <a:ext cx="4763770" cy="606425"/>
+                          </a:xfrm>
+                          <a:prstGeom prst="rect">
+                            <a:avLst/>
+                          </a:prstGeom>
+                        </pic:spPr>
+                      </pic:pic>
+                    </a:graphicData>
+                  </a:graphic>
+                </wp:anchor>
+              </w:drawing>
+            </w:r>
           </w:p>
         </w:tc>
       </w:tr>
@@ -14251,6 +14686,43 @@
       </w:pPr>
       <w:r>
         <w:rPr/>
+        <w:drawing>
+          <wp:inline distT="0" distB="0" distL="0" distR="0">
+            <wp:extent cx="4763770" cy="606425"/>
+            <wp:effectExtent l="0" t="0" r="0" b="0"/>
+            <wp:docPr id="34" name="Image96" descr=""/>
+            <wp:cNvGraphicFramePr>
+              <a:graphicFrameLocks xmlns:a="http://schemas.openxmlformats.org/drawingml/2006/main" noChangeAspect="1"/>
+            </wp:cNvGraphicFramePr>
+            <a:graphic xmlns:a="http://schemas.openxmlformats.org/drawingml/2006/main">
+              <a:graphicData uri="http://schemas.openxmlformats.org/drawingml/2006/picture">
+                <pic:pic xmlns:pic="http://schemas.openxmlformats.org/drawingml/2006/picture">
+                  <pic:nvPicPr>
+                    <pic:cNvPr id="34" name="Image96" descr=""/>
+                    <pic:cNvPicPr>
+                      <a:picLocks noChangeAspect="1" noChangeArrowheads="1"/>
+                    </pic:cNvPicPr>
+                  </pic:nvPicPr>
+                  <pic:blipFill>
+                    <a:blip r:embed="rId41"/>
+                    <a:stretch>
+                      <a:fillRect/>
+                    </a:stretch>
+                  </pic:blipFill>
+                  <pic:spPr bwMode="auto">
+                    <a:xfrm>
+                      <a:off x="0" y="0"/>
+                      <a:ext cx="4763770" cy="606425"/>
+                    </a:xfrm>
+                    <a:prstGeom prst="rect">
+                      <a:avLst/>
+                    </a:prstGeom>
+                  </pic:spPr>
+                </pic:pic>
+              </a:graphicData>
+            </a:graphic>
+          </wp:inline>
+        </w:drawing>
       </w:r>
     </w:p>
     <w:p>
@@ -14311,6 +14783,15 @@
               </w:rPr>
               <w:t>Test #</w:t>
             </w:r>
+            <w:r>
+              <w:rPr>
+                <w:rStyle w:val="Strong"/>
+                <w:b/>
+                <w:bCs/>
+                <w:color w:val="FFFFFF" w:themeColor="background1"/>
+              </w:rPr>
+              <w:t>28</w:t>
+            </w:r>
           </w:p>
         </w:tc>
       </w:tr>
@@ -14418,6 +14899,85 @@
               <w:rPr>
                 <w:color w:val="000000" w:themeColor="text1"/>
               </w:rPr>
+              <w:drawing>
+                <wp:inline distT="0" distB="0" distL="0" distR="0">
+                  <wp:extent cx="1866900" cy="2419350"/>
+                  <wp:effectExtent l="0" t="0" r="0" b="0"/>
+                  <wp:docPr id="35" name="Image95" descr=""/>
+                  <wp:cNvGraphicFramePr>
+                    <a:graphicFrameLocks xmlns:a="http://schemas.openxmlformats.org/drawingml/2006/main" noChangeAspect="1"/>
+                  </wp:cNvGraphicFramePr>
+                  <a:graphic xmlns:a="http://schemas.openxmlformats.org/drawingml/2006/main">
+                    <a:graphicData uri="http://schemas.openxmlformats.org/drawingml/2006/picture">
+                      <pic:pic xmlns:pic="http://schemas.openxmlformats.org/drawingml/2006/picture">
+                        <pic:nvPicPr>
+                          <pic:cNvPr id="35" name="Image95" descr=""/>
+                          <pic:cNvPicPr>
+                            <a:picLocks noChangeAspect="1" noChangeArrowheads="1"/>
+                          </pic:cNvPicPr>
+                        </pic:nvPicPr>
+                        <pic:blipFill>
+                          <a:blip r:embed="rId42"/>
+                          <a:stretch>
+                            <a:fillRect/>
+                          </a:stretch>
+                        </pic:blipFill>
+                        <pic:spPr bwMode="auto">
+                          <a:xfrm>
+                            <a:off x="0" y="0"/>
+                            <a:ext cx="1866900" cy="2419350"/>
+                          </a:xfrm>
+                          <a:prstGeom prst="rect">
+                            <a:avLst/>
+                          </a:prstGeom>
+                        </pic:spPr>
+                      </pic:pic>
+                    </a:graphicData>
+                  </a:graphic>
+                </wp:inline>
+              </w:drawing>
+            </w:r>
+            <w:r>
+              <w:rPr>
+                <w:color w:val="000000" w:themeColor="text1"/>
+              </w:rPr>
+              <w:drawing>
+                <wp:inline distT="0" distB="0" distL="0" distR="0">
+                  <wp:extent cx="1571625" cy="1933575"/>
+                  <wp:effectExtent l="0" t="0" r="0" b="0"/>
+                  <wp:docPr id="36" name="Image97" descr=""/>
+                  <wp:cNvGraphicFramePr>
+                    <a:graphicFrameLocks xmlns:a="http://schemas.openxmlformats.org/drawingml/2006/main" noChangeAspect="1"/>
+                  </wp:cNvGraphicFramePr>
+                  <a:graphic xmlns:a="http://schemas.openxmlformats.org/drawingml/2006/main">
+                    <a:graphicData uri="http://schemas.openxmlformats.org/drawingml/2006/picture">
+                      <pic:pic xmlns:pic="http://schemas.openxmlformats.org/drawingml/2006/picture">
+                        <pic:nvPicPr>
+                          <pic:cNvPr id="36" name="Image97" descr=""/>
+                          <pic:cNvPicPr>
+                            <a:picLocks noChangeAspect="1" noChangeArrowheads="1"/>
+                          </pic:cNvPicPr>
+                        </pic:nvPicPr>
+                        <pic:blipFill>
+                          <a:blip r:embed="rId43"/>
+                          <a:stretch>
+                            <a:fillRect/>
+                          </a:stretch>
+                        </pic:blipFill>
+                        <pic:spPr bwMode="auto">
+                          <a:xfrm>
+                            <a:off x="0" y="0"/>
+                            <a:ext cx="1571625" cy="1933575"/>
+                          </a:xfrm>
+                          <a:prstGeom prst="rect">
+                            <a:avLst/>
+                          </a:prstGeom>
+                        </pic:spPr>
+                      </pic:pic>
+                    </a:graphicData>
+                  </a:graphic>
+                </wp:inline>
+              </w:drawing>
             </w:r>
           </w:p>
         </w:tc>
@@ -14590,7 +15150,7 @@
       <w:r>
         <w:rPr/>
         <w:drawing>
-          <wp:anchor behindDoc="0" distT="0" distB="0" distL="0" distR="0" simplePos="0" locked="0" layoutInCell="1" allowOverlap="1" relativeHeight="16">
+          <wp:anchor behindDoc="0" distT="0" distB="0" distL="0" distR="0" simplePos="0" locked="0" layoutInCell="1" allowOverlap="1" relativeHeight="15">
             <wp:simplePos x="0" y="0"/>
             <wp:positionH relativeFrom="column">
               <wp:align>center</wp:align>
@@ -14601,7 +15161,7 @@
             <wp:extent cx="5731510" cy="2233930"/>
             <wp:effectExtent l="0" t="0" r="0" b="0"/>
             <wp:wrapSquare wrapText="largest"/>
-            <wp:docPr id="29" name="Image33" descr=""/>
+            <wp:docPr id="37" name="Image33" descr=""/>
             <wp:cNvGraphicFramePr>
               <a:graphicFrameLocks xmlns:a="http://schemas.openxmlformats.org/drawingml/2006/main" noChangeAspect="1"/>
             </wp:cNvGraphicFramePr>
@@ -14609,13 +15169,13 @@
               <a:graphicData uri="http://schemas.openxmlformats.org/drawingml/2006/picture">
                 <pic:pic xmlns:pic="http://schemas.openxmlformats.org/drawingml/2006/picture">
                   <pic:nvPicPr>
-                    <pic:cNvPr id="29" name="Image33" descr=""/>
+                    <pic:cNvPr id="37" name="Image33" descr=""/>
                     <pic:cNvPicPr>
                       <a:picLocks noChangeAspect="1" noChangeArrowheads="1"/>
                     </pic:cNvPicPr>
                   </pic:nvPicPr>
                   <pic:blipFill>
-                    <a:blip r:embed="rId36"/>
+                    <a:blip r:embed="rId44"/>
                     <a:stretch>
                       <a:fillRect/>
                     </a:stretch>
@@ -14694,6 +15254,15 @@
               </w:rPr>
               <w:t>Test #</w:t>
             </w:r>
+            <w:r>
+              <w:rPr>
+                <w:rStyle w:val="Strong"/>
+                <w:b/>
+                <w:bCs/>
+                <w:color w:val="FFFFFF" w:themeColor="background1"/>
+              </w:rPr>
+              <w:t>29</w:t>
+            </w:r>
           </w:p>
         </w:tc>
       </w:tr>
@@ -14802,7 +15371,7 @@
                 <w:color w:val="000000" w:themeColor="text1"/>
               </w:rPr>
               <w:drawing>
-                <wp:anchor behindDoc="0" distT="0" distB="0" distL="0" distR="0" simplePos="0" locked="0" layoutInCell="1" allowOverlap="1" relativeHeight="14">
+                <wp:anchor behindDoc="0" distT="0" distB="0" distL="0" distR="0" simplePos="0" locked="0" layoutInCell="1" allowOverlap="1" relativeHeight="13">
                   <wp:simplePos x="0" y="0"/>
                   <wp:positionH relativeFrom="column">
                     <wp:align>center</wp:align>
@@ -14813,7 +15382,7 @@
                   <wp:extent cx="4763770" cy="1670685"/>
                   <wp:effectExtent l="0" t="0" r="0" b="0"/>
                   <wp:wrapSquare wrapText="largest"/>
-                  <wp:docPr id="30" name="Image30" descr=""/>
+                  <wp:docPr id="38" name="Image30" descr=""/>
                   <wp:cNvGraphicFramePr>
                     <a:graphicFrameLocks xmlns:a="http://schemas.openxmlformats.org/drawingml/2006/main" noChangeAspect="1"/>
                   </wp:cNvGraphicFramePr>
@@ -14821,13 +15390,13 @@
                     <a:graphicData uri="http://schemas.openxmlformats.org/drawingml/2006/picture">
                       <pic:pic xmlns:pic="http://schemas.openxmlformats.org/drawingml/2006/picture">
                         <pic:nvPicPr>
-                          <pic:cNvPr id="30" name="Image30" descr=""/>
+                          <pic:cNvPr id="38" name="Image30" descr=""/>
                           <pic:cNvPicPr>
                             <a:picLocks noChangeAspect="1" noChangeArrowheads="1"/>
                           </pic:cNvPicPr>
                         </pic:nvPicPr>
                         <pic:blipFill>
-                          <a:blip r:embed="rId37"/>
+                          <a:blip r:embed="rId45"/>
                           <a:stretch>
                             <a:fillRect/>
                           </a:stretch>
@@ -15077,6 +15646,15 @@
               </w:rPr>
               <w:t>Test #</w:t>
             </w:r>
+            <w:r>
+              <w:rPr>
+                <w:rStyle w:val="Strong"/>
+                <w:b/>
+                <w:bCs/>
+                <w:color w:val="FFFFFF" w:themeColor="background1"/>
+              </w:rPr>
+              <w:t>30</w:t>
+            </w:r>
           </w:p>
         </w:tc>
       </w:tr>
@@ -15188,7 +15766,7 @@
                 <wp:inline distT="0" distB="0" distL="0" distR="0">
                   <wp:extent cx="2867025" cy="2247900"/>
                   <wp:effectExtent l="0" t="0" r="0" b="0"/>
-                  <wp:docPr id="31" name="Image31" descr=""/>
+                  <wp:docPr id="39" name="Image31" descr=""/>
                   <wp:cNvGraphicFramePr>
                     <a:graphicFrameLocks xmlns:a="http://schemas.openxmlformats.org/drawingml/2006/main" noChangeAspect="1"/>
                   </wp:cNvGraphicFramePr>
@@ -15196,13 +15774,13 @@
                     <a:graphicData uri="http://schemas.openxmlformats.org/drawingml/2006/picture">
                       <pic:pic xmlns:pic="http://schemas.openxmlformats.org/drawingml/2006/picture">
                         <pic:nvPicPr>
-                          <pic:cNvPr id="31" name="Image31" descr=""/>
+                          <pic:cNvPr id="39" name="Image31" descr=""/>
                           <pic:cNvPicPr>
                             <a:picLocks noChangeAspect="1" noChangeArrowheads="1"/>
                           </pic:cNvPicPr>
                         </pic:nvPicPr>
                         <pic:blipFill>
-                          <a:blip r:embed="rId38"/>
+                          <a:blip r:embed="rId46"/>
                           <a:stretch>
                             <a:fillRect/>
                           </a:stretch>
@@ -15453,6 +16031,15 @@
               </w:rPr>
               <w:t>Test #</w:t>
             </w:r>
+            <w:r>
+              <w:rPr>
+                <w:rStyle w:val="Strong"/>
+                <w:b/>
+                <w:bCs/>
+                <w:color w:val="FFFFFF" w:themeColor="background1"/>
+              </w:rPr>
+              <w:t>31</w:t>
+            </w:r>
           </w:p>
         </w:tc>
       </w:tr>
@@ -15561,7 +16148,7 @@
                 <w:color w:val="000000" w:themeColor="text1"/>
               </w:rPr>
               <w:drawing>
-                <wp:anchor behindDoc="0" distT="0" distB="0" distL="0" distR="0" simplePos="0" locked="0" layoutInCell="1" allowOverlap="1" relativeHeight="15">
+                <wp:anchor behindDoc="0" distT="0" distB="0" distL="0" distR="0" simplePos="0" locked="0" layoutInCell="1" allowOverlap="1" relativeHeight="14">
                   <wp:simplePos x="0" y="0"/>
                   <wp:positionH relativeFrom="column">
                     <wp:align>center</wp:align>
@@ -15572,7 +16159,7 @@
                   <wp:extent cx="4763770" cy="1159510"/>
                   <wp:effectExtent l="0" t="0" r="0" b="0"/>
                   <wp:wrapSquare wrapText="largest"/>
-                  <wp:docPr id="32" name="Image32" descr=""/>
+                  <wp:docPr id="40" name="Image32" descr=""/>
                   <wp:cNvGraphicFramePr>
                     <a:graphicFrameLocks xmlns:a="http://schemas.openxmlformats.org/drawingml/2006/main" noChangeAspect="1"/>
                   </wp:cNvGraphicFramePr>
@@ -15580,13 +16167,13 @@
                     <a:graphicData uri="http://schemas.openxmlformats.org/drawingml/2006/picture">
                       <pic:pic xmlns:pic="http://schemas.openxmlformats.org/drawingml/2006/picture">
                         <pic:nvPicPr>
-                          <pic:cNvPr id="32" name="Image32" descr=""/>
+                          <pic:cNvPr id="40" name="Image32" descr=""/>
                           <pic:cNvPicPr>
                             <a:picLocks noChangeAspect="1" noChangeArrowheads="1"/>
                           </pic:cNvPicPr>
                         </pic:nvPicPr>
                         <pic:blipFill>
-                          <a:blip r:embed="rId39"/>
+                          <a:blip r:embed="rId47"/>
                           <a:stretch>
                             <a:fillRect/>
                           </a:stretch>
@@ -15777,7 +16364,7 @@
       <w:r>
         <w:rPr/>
         <w:drawing>
-          <wp:anchor behindDoc="0" distT="0" distB="0" distL="0" distR="0" simplePos="0" locked="0" layoutInCell="1" allowOverlap="1" relativeHeight="17">
+          <wp:anchor behindDoc="0" distT="0" distB="0" distL="0" distR="0" simplePos="0" locked="0" layoutInCell="1" allowOverlap="1" relativeHeight="16">
             <wp:simplePos x="0" y="0"/>
             <wp:positionH relativeFrom="column">
               <wp:align>center</wp:align>
@@ -15788,7 +16375,7 @@
             <wp:extent cx="5181600" cy="2247900"/>
             <wp:effectExtent l="0" t="0" r="0" b="0"/>
             <wp:wrapSquare wrapText="largest"/>
-            <wp:docPr id="33" name="Image34" descr=""/>
+            <wp:docPr id="41" name="Image34" descr=""/>
             <wp:cNvGraphicFramePr>
               <a:graphicFrameLocks xmlns:a="http://schemas.openxmlformats.org/drawingml/2006/main" noChangeAspect="1"/>
             </wp:cNvGraphicFramePr>
@@ -15796,13 +16383,13 @@
               <a:graphicData uri="http://schemas.openxmlformats.org/drawingml/2006/picture">
                 <pic:pic xmlns:pic="http://schemas.openxmlformats.org/drawingml/2006/picture">
                   <pic:nvPicPr>
-                    <pic:cNvPr id="33" name="Image34" descr=""/>
+                    <pic:cNvPr id="41" name="Image34" descr=""/>
                     <pic:cNvPicPr>
                       <a:picLocks noChangeAspect="1" noChangeArrowheads="1"/>
                     </pic:cNvPicPr>
                   </pic:nvPicPr>
                   <pic:blipFill>
-                    <a:blip r:embed="rId40"/>
+                    <a:blip r:embed="rId48"/>
                     <a:stretch>
                       <a:fillRect/>
                     </a:stretch>
@@ -15881,6 +16468,15 @@
               </w:rPr>
               <w:t>Test #</w:t>
             </w:r>
+            <w:r>
+              <w:rPr>
+                <w:rStyle w:val="Strong"/>
+                <w:b/>
+                <w:bCs/>
+                <w:color w:val="FFFFFF" w:themeColor="background1"/>
+              </w:rPr>
+              <w:t>32</w:t>
+            </w:r>
           </w:p>
         </w:tc>
       </w:tr>
@@ -15989,7 +16585,7 @@
                 <w:color w:val="000000" w:themeColor="text1"/>
               </w:rPr>
               <w:drawing>
-                <wp:anchor behindDoc="0" distT="0" distB="0" distL="0" distR="0" simplePos="0" locked="0" layoutInCell="1" allowOverlap="1" relativeHeight="18">
+                <wp:anchor behindDoc="0" distT="0" distB="0" distL="0" distR="0" simplePos="0" locked="0" layoutInCell="1" allowOverlap="1" relativeHeight="17">
                   <wp:simplePos x="0" y="0"/>
                   <wp:positionH relativeFrom="column">
                     <wp:align>center</wp:align>
@@ -16000,7 +16596,7 @@
                   <wp:extent cx="4763770" cy="1529080"/>
                   <wp:effectExtent l="0" t="0" r="0" b="0"/>
                   <wp:wrapSquare wrapText="largest"/>
-                  <wp:docPr id="34" name="Image35" descr=""/>
+                  <wp:docPr id="42" name="Image35" descr=""/>
                   <wp:cNvGraphicFramePr>
                     <a:graphicFrameLocks xmlns:a="http://schemas.openxmlformats.org/drawingml/2006/main" noChangeAspect="1"/>
                   </wp:cNvGraphicFramePr>
@@ -16008,13 +16604,13 @@
                     <a:graphicData uri="http://schemas.openxmlformats.org/drawingml/2006/picture">
                       <pic:pic xmlns:pic="http://schemas.openxmlformats.org/drawingml/2006/picture">
                         <pic:nvPicPr>
-                          <pic:cNvPr id="34" name="Image35" descr=""/>
+                          <pic:cNvPr id="42" name="Image35" descr=""/>
                           <pic:cNvPicPr>
                             <a:picLocks noChangeAspect="1" noChangeArrowheads="1"/>
                           </pic:cNvPicPr>
                         </pic:nvPicPr>
                         <pic:blipFill>
-                          <a:blip r:embed="rId41"/>
+                          <a:blip r:embed="rId49"/>
                           <a:stretch>
                             <a:fillRect/>
                           </a:stretch>
@@ -16201,6 +16797,15 @@
               </w:rPr>
               <w:t>Test #</w:t>
             </w:r>
+            <w:r>
+              <w:rPr>
+                <w:rStyle w:val="Strong"/>
+                <w:b/>
+                <w:bCs/>
+                <w:color w:val="FFFFFF" w:themeColor="background1"/>
+              </w:rPr>
+              <w:t>33</w:t>
+            </w:r>
           </w:p>
         </w:tc>
       </w:tr>
@@ -16309,7 +16914,7 @@
                 <w:color w:val="000000" w:themeColor="text1"/>
               </w:rPr>
               <w:drawing>
-                <wp:anchor behindDoc="0" distT="0" distB="0" distL="0" distR="0" simplePos="0" locked="0" layoutInCell="1" allowOverlap="1" relativeHeight="19">
+                <wp:anchor behindDoc="0" distT="0" distB="0" distL="0" distR="0" simplePos="0" locked="0" layoutInCell="1" allowOverlap="1" relativeHeight="18">
                   <wp:simplePos x="0" y="0"/>
                   <wp:positionH relativeFrom="column">
                     <wp:align>center</wp:align>
@@ -16320,7 +16925,7 @@
                   <wp:extent cx="4763770" cy="1369060"/>
                   <wp:effectExtent l="0" t="0" r="0" b="0"/>
                   <wp:wrapSquare wrapText="largest"/>
-                  <wp:docPr id="35" name="Image36" descr=""/>
+                  <wp:docPr id="43" name="Image36" descr=""/>
                   <wp:cNvGraphicFramePr>
                     <a:graphicFrameLocks xmlns:a="http://schemas.openxmlformats.org/drawingml/2006/main" noChangeAspect="1"/>
                   </wp:cNvGraphicFramePr>
@@ -16328,13 +16933,13 @@
                     <a:graphicData uri="http://schemas.openxmlformats.org/drawingml/2006/picture">
                       <pic:pic xmlns:pic="http://schemas.openxmlformats.org/drawingml/2006/picture">
                         <pic:nvPicPr>
-                          <pic:cNvPr id="35" name="Image36" descr=""/>
+                          <pic:cNvPr id="43" name="Image36" descr=""/>
                           <pic:cNvPicPr>
                             <a:picLocks noChangeAspect="1" noChangeArrowheads="1"/>
                           </pic:cNvPicPr>
                         </pic:nvPicPr>
                         <pic:blipFill>
-                          <a:blip r:embed="rId42"/>
+                          <a:blip r:embed="rId50"/>
                           <a:stretch>
                             <a:fillRect/>
                           </a:stretch>
@@ -16584,6 +17189,15 @@
               </w:rPr>
               <w:t>Test #</w:t>
             </w:r>
+            <w:r>
+              <w:rPr>
+                <w:rStyle w:val="Strong"/>
+                <w:b/>
+                <w:bCs/>
+                <w:color w:val="FFFFFF" w:themeColor="background1"/>
+              </w:rPr>
+              <w:t>34</w:t>
+            </w:r>
           </w:p>
         </w:tc>
       </w:tr>
@@ -16695,7 +17309,7 @@
                 <wp:inline distT="0" distB="0" distL="0" distR="0">
                   <wp:extent cx="2857500" cy="2200275"/>
                   <wp:effectExtent l="0" t="0" r="0" b="0"/>
-                  <wp:docPr id="36" name="Image37" descr=""/>
+                  <wp:docPr id="44" name="Image37" descr=""/>
                   <wp:cNvGraphicFramePr>
                     <a:graphicFrameLocks xmlns:a="http://schemas.openxmlformats.org/drawingml/2006/main" noChangeAspect="1"/>
                   </wp:cNvGraphicFramePr>
@@ -16703,13 +17317,13 @@
                     <a:graphicData uri="http://schemas.openxmlformats.org/drawingml/2006/picture">
                       <pic:pic xmlns:pic="http://schemas.openxmlformats.org/drawingml/2006/picture">
                         <pic:nvPicPr>
-                          <pic:cNvPr id="36" name="Image37" descr=""/>
+                          <pic:cNvPr id="44" name="Image37" descr=""/>
                           <pic:cNvPicPr>
                             <a:picLocks noChangeAspect="1" noChangeArrowheads="1"/>
                           </pic:cNvPicPr>
                         </pic:nvPicPr>
                         <pic:blipFill>
-                          <a:blip r:embed="rId43"/>
+                          <a:blip r:embed="rId51"/>
                           <a:stretch>
                             <a:fillRect/>
                           </a:stretch>
@@ -16959,6 +17573,15 @@
               </w:rPr>
               <w:t>Test #</w:t>
             </w:r>
+            <w:r>
+              <w:rPr>
+                <w:rStyle w:val="Strong"/>
+                <w:b/>
+                <w:bCs/>
+                <w:color w:val="FFFFFF" w:themeColor="background1"/>
+              </w:rPr>
+              <w:t>35</w:t>
+            </w:r>
           </w:p>
         </w:tc>
       </w:tr>
@@ -17067,7 +17690,7 @@
                 <w:color w:val="000000" w:themeColor="text1"/>
               </w:rPr>
               <w:drawing>
-                <wp:anchor behindDoc="0" distT="0" distB="0" distL="0" distR="0" simplePos="0" locked="0" layoutInCell="1" allowOverlap="1" relativeHeight="20">
+                <wp:anchor behindDoc="0" distT="0" distB="0" distL="0" distR="0" simplePos="0" locked="0" layoutInCell="1" allowOverlap="1" relativeHeight="19">
                   <wp:simplePos x="0" y="0"/>
                   <wp:positionH relativeFrom="column">
                     <wp:align>center</wp:align>
@@ -17078,7 +17701,7 @@
                   <wp:extent cx="4763770" cy="1354455"/>
                   <wp:effectExtent l="0" t="0" r="0" b="0"/>
                   <wp:wrapSquare wrapText="largest"/>
-                  <wp:docPr id="37" name="Image38" descr=""/>
+                  <wp:docPr id="45" name="Image38" descr=""/>
                   <wp:cNvGraphicFramePr>
                     <a:graphicFrameLocks xmlns:a="http://schemas.openxmlformats.org/drawingml/2006/main" noChangeAspect="1"/>
                   </wp:cNvGraphicFramePr>
@@ -17086,13 +17709,13 @@
                     <a:graphicData uri="http://schemas.openxmlformats.org/drawingml/2006/picture">
                       <pic:pic xmlns:pic="http://schemas.openxmlformats.org/drawingml/2006/picture">
                         <pic:nvPicPr>
-                          <pic:cNvPr id="37" name="Image38" descr=""/>
+                          <pic:cNvPr id="45" name="Image38" descr=""/>
                           <pic:cNvPicPr>
                             <a:picLocks noChangeAspect="1" noChangeArrowheads="1"/>
                           </pic:cNvPicPr>
                         </pic:nvPicPr>
                         <pic:blipFill>
-                          <a:blip r:embed="rId44"/>
+                          <a:blip r:embed="rId52"/>
                           <a:stretch>
                             <a:fillRect/>
                           </a:stretch>
@@ -17283,7 +17906,7 @@
       <w:r>
         <w:rPr/>
         <w:drawing>
-          <wp:anchor behindDoc="0" distT="0" distB="0" distL="0" distR="0" simplePos="0" locked="0" layoutInCell="1" allowOverlap="1" relativeHeight="21">
+          <wp:anchor behindDoc="0" distT="0" distB="0" distL="0" distR="0" simplePos="0" locked="0" layoutInCell="1" allowOverlap="1" relativeHeight="20">
             <wp:simplePos x="0" y="0"/>
             <wp:positionH relativeFrom="column">
               <wp:align>center</wp:align>
@@ -17294,7 +17917,7 @@
             <wp:extent cx="5731510" cy="1603375"/>
             <wp:effectExtent l="0" t="0" r="0" b="0"/>
             <wp:wrapSquare wrapText="largest"/>
-            <wp:docPr id="38" name="Image39" descr=""/>
+            <wp:docPr id="46" name="Image39" descr=""/>
             <wp:cNvGraphicFramePr>
               <a:graphicFrameLocks xmlns:a="http://schemas.openxmlformats.org/drawingml/2006/main" noChangeAspect="1"/>
             </wp:cNvGraphicFramePr>
@@ -17302,13 +17925,13 @@
               <a:graphicData uri="http://schemas.openxmlformats.org/drawingml/2006/picture">
                 <pic:pic xmlns:pic="http://schemas.openxmlformats.org/drawingml/2006/picture">
                   <pic:nvPicPr>
-                    <pic:cNvPr id="38" name="Image39" descr=""/>
+                    <pic:cNvPr id="46" name="Image39" descr=""/>
                     <pic:cNvPicPr>
                       <a:picLocks noChangeAspect="1" noChangeArrowheads="1"/>
                     </pic:cNvPicPr>
                   </pic:nvPicPr>
                   <pic:blipFill>
-                    <a:blip r:embed="rId45"/>
+                    <a:blip r:embed="rId53"/>
                     <a:stretch>
                       <a:fillRect/>
                     </a:stretch>
@@ -17387,6 +18010,15 @@
               </w:rPr>
               <w:t>Test #</w:t>
             </w:r>
+            <w:r>
+              <w:rPr>
+                <w:rStyle w:val="Strong"/>
+                <w:b/>
+                <w:bCs/>
+                <w:color w:val="FFFFFF" w:themeColor="background1"/>
+              </w:rPr>
+              <w:t>36</w:t>
+            </w:r>
           </w:p>
         </w:tc>
       </w:tr>
@@ -17498,7 +18130,7 @@
                 <wp:inline distT="0" distB="0" distL="0" distR="0">
                   <wp:extent cx="2057400" cy="1790700"/>
                   <wp:effectExtent l="0" t="0" r="0" b="0"/>
-                  <wp:docPr id="39" name="Image40" descr=""/>
+                  <wp:docPr id="47" name="Image40" descr=""/>
                   <wp:cNvGraphicFramePr>
                     <a:graphicFrameLocks xmlns:a="http://schemas.openxmlformats.org/drawingml/2006/main" noChangeAspect="1"/>
                   </wp:cNvGraphicFramePr>
@@ -17506,13 +18138,13 @@
                     <a:graphicData uri="http://schemas.openxmlformats.org/drawingml/2006/picture">
                       <pic:pic xmlns:pic="http://schemas.openxmlformats.org/drawingml/2006/picture">
                         <pic:nvPicPr>
-                          <pic:cNvPr id="39" name="Image40" descr=""/>
+                          <pic:cNvPr id="47" name="Image40" descr=""/>
                           <pic:cNvPicPr>
                             <a:picLocks noChangeAspect="1" noChangeArrowheads="1"/>
                           </pic:cNvPicPr>
                         </pic:nvPicPr>
                         <pic:blipFill>
-                          <a:blip r:embed="rId46"/>
+                          <a:blip r:embed="rId54"/>
                           <a:stretch>
                             <a:fillRect/>
                           </a:stretch>
@@ -17762,6 +18394,15 @@
               </w:rPr>
               <w:t>Test #</w:t>
             </w:r>
+            <w:r>
+              <w:rPr>
+                <w:rStyle w:val="Strong"/>
+                <w:b/>
+                <w:bCs/>
+                <w:color w:val="FFFFFF" w:themeColor="background1"/>
+              </w:rPr>
+              <w:t>37</w:t>
+            </w:r>
           </w:p>
         </w:tc>
       </w:tr>
@@ -17870,7 +18511,7 @@
                 <w:color w:val="000000" w:themeColor="text1"/>
               </w:rPr>
               <w:drawing>
-                <wp:anchor behindDoc="0" distT="0" distB="0" distL="0" distR="0" simplePos="0" locked="0" layoutInCell="1" allowOverlap="1" relativeHeight="22">
+                <wp:anchor behindDoc="0" distT="0" distB="0" distL="0" distR="0" simplePos="0" locked="0" layoutInCell="1" allowOverlap="1" relativeHeight="21">
                   <wp:simplePos x="0" y="0"/>
                   <wp:positionH relativeFrom="column">
                     <wp:align>center</wp:align>
@@ -17881,7 +18522,7 @@
                   <wp:extent cx="4763770" cy="1228090"/>
                   <wp:effectExtent l="0" t="0" r="0" b="0"/>
                   <wp:wrapSquare wrapText="largest"/>
-                  <wp:docPr id="40" name="Image41" descr=""/>
+                  <wp:docPr id="48" name="Image41" descr=""/>
                   <wp:cNvGraphicFramePr>
                     <a:graphicFrameLocks xmlns:a="http://schemas.openxmlformats.org/drawingml/2006/main" noChangeAspect="1"/>
                   </wp:cNvGraphicFramePr>
@@ -17889,13 +18530,13 @@
                     <a:graphicData uri="http://schemas.openxmlformats.org/drawingml/2006/picture">
                       <pic:pic xmlns:pic="http://schemas.openxmlformats.org/drawingml/2006/picture">
                         <pic:nvPicPr>
-                          <pic:cNvPr id="40" name="Image41" descr=""/>
+                          <pic:cNvPr id="48" name="Image41" descr=""/>
                           <pic:cNvPicPr>
                             <a:picLocks noChangeAspect="1" noChangeArrowheads="1"/>
                           </pic:cNvPicPr>
                         </pic:nvPicPr>
                         <pic:blipFill>
-                          <a:blip r:embed="rId47"/>
+                          <a:blip r:embed="rId55"/>
                           <a:stretch>
                             <a:fillRect/>
                           </a:stretch>
@@ -18145,6 +18786,15 @@
               </w:rPr>
               <w:t>Test #</w:t>
             </w:r>
+            <w:r>
+              <w:rPr>
+                <w:rStyle w:val="Strong"/>
+                <w:b/>
+                <w:bCs/>
+                <w:color w:val="FFFFFF" w:themeColor="background1"/>
+              </w:rPr>
+              <w:t>38</w:t>
+            </w:r>
           </w:p>
         </w:tc>
       </w:tr>
@@ -18253,7 +18903,7 @@
                 <w:color w:val="000000" w:themeColor="text1"/>
               </w:rPr>
               <w:drawing>
-                <wp:anchor behindDoc="0" distT="0" distB="0" distL="0" distR="0" simplePos="0" locked="0" layoutInCell="1" allowOverlap="1" relativeHeight="23">
+                <wp:anchor behindDoc="0" distT="0" distB="0" distL="0" distR="0" simplePos="0" locked="0" layoutInCell="1" allowOverlap="1" relativeHeight="22">
                   <wp:simplePos x="0" y="0"/>
                   <wp:positionH relativeFrom="column">
                     <wp:align>center</wp:align>
@@ -18264,7 +18914,7 @@
                   <wp:extent cx="4763770" cy="4432935"/>
                   <wp:effectExtent l="0" t="0" r="0" b="0"/>
                   <wp:wrapSquare wrapText="largest"/>
-                  <wp:docPr id="41" name="Image42" descr=""/>
+                  <wp:docPr id="49" name="Image42" descr=""/>
                   <wp:cNvGraphicFramePr>
                     <a:graphicFrameLocks xmlns:a="http://schemas.openxmlformats.org/drawingml/2006/main" noChangeAspect="1"/>
                   </wp:cNvGraphicFramePr>
@@ -18272,13 +18922,13 @@
                     <a:graphicData uri="http://schemas.openxmlformats.org/drawingml/2006/picture">
                       <pic:pic xmlns:pic="http://schemas.openxmlformats.org/drawingml/2006/picture">
                         <pic:nvPicPr>
-                          <pic:cNvPr id="41" name="Image42" descr=""/>
+                          <pic:cNvPr id="49" name="Image42" descr=""/>
                           <pic:cNvPicPr>
                             <a:picLocks noChangeAspect="1" noChangeArrowheads="1"/>
                           </pic:cNvPicPr>
                         </pic:nvPicPr>
                         <pic:blipFill>
-                          <a:blip r:embed="rId48"/>
+                          <a:blip r:embed="rId56"/>
                           <a:stretch>
                             <a:fillRect/>
                           </a:stretch>
@@ -18537,6 +19187,15 @@
               </w:rPr>
               <w:t>Test #</w:t>
             </w:r>
+            <w:r>
+              <w:rPr>
+                <w:rStyle w:val="Strong"/>
+                <w:b/>
+                <w:bCs/>
+                <w:color w:val="FFFFFF" w:themeColor="background1"/>
+              </w:rPr>
+              <w:t>39</w:t>
+            </w:r>
           </w:p>
         </w:tc>
       </w:tr>
@@ -18648,7 +19307,7 @@
                 <wp:inline distT="0" distB="0" distL="0" distR="0">
                   <wp:extent cx="4763770" cy="2666365"/>
                   <wp:effectExtent l="0" t="0" r="0" b="0"/>
-                  <wp:docPr id="42" name="Image45" descr=""/>
+                  <wp:docPr id="50" name="Image45" descr=""/>
                   <wp:cNvGraphicFramePr>
                     <a:graphicFrameLocks xmlns:a="http://schemas.openxmlformats.org/drawingml/2006/main" noChangeAspect="1"/>
                   </wp:cNvGraphicFramePr>
@@ -18656,13 +19315,13 @@
                     <a:graphicData uri="http://schemas.openxmlformats.org/drawingml/2006/picture">
                       <pic:pic xmlns:pic="http://schemas.openxmlformats.org/drawingml/2006/picture">
                         <pic:nvPicPr>
-                          <pic:cNvPr id="42" name="Image45" descr=""/>
+                          <pic:cNvPr id="50" name="Image45" descr=""/>
                           <pic:cNvPicPr>
                             <a:picLocks noChangeAspect="1" noChangeArrowheads="1"/>
                           </pic:cNvPicPr>
                         </pic:nvPicPr>
                         <pic:blipFill>
-                          <a:blip r:embed="rId49"/>
+                          <a:blip r:embed="rId57"/>
                           <a:stretch>
                             <a:fillRect/>
                           </a:stretch>
@@ -18682,7 +19341,7 @@
                 </wp:inline>
               </w:drawing>
               <w:drawing>
-                <wp:anchor behindDoc="0" distT="0" distB="0" distL="0" distR="0" simplePos="0" locked="0" layoutInCell="1" allowOverlap="1" relativeHeight="24">
+                <wp:anchor behindDoc="0" distT="0" distB="0" distL="0" distR="0" simplePos="0" locked="0" layoutInCell="1" allowOverlap="1" relativeHeight="23">
                   <wp:simplePos x="0" y="0"/>
                   <wp:positionH relativeFrom="column">
                     <wp:align>center</wp:align>
@@ -18693,7 +19352,7 @@
                   <wp:extent cx="4763770" cy="1228090"/>
                   <wp:effectExtent l="0" t="0" r="0" b="0"/>
                   <wp:wrapSquare wrapText="largest"/>
-                  <wp:docPr id="43" name="Image43" descr=""/>
+                  <wp:docPr id="51" name="Image43" descr=""/>
                   <wp:cNvGraphicFramePr>
                     <a:graphicFrameLocks xmlns:a="http://schemas.openxmlformats.org/drawingml/2006/main" noChangeAspect="1"/>
                   </wp:cNvGraphicFramePr>
@@ -18701,13 +19360,13 @@
                     <a:graphicData uri="http://schemas.openxmlformats.org/drawingml/2006/picture">
                       <pic:pic xmlns:pic="http://schemas.openxmlformats.org/drawingml/2006/picture">
                         <pic:nvPicPr>
-                          <pic:cNvPr id="43" name="Image43" descr=""/>
+                          <pic:cNvPr id="51" name="Image43" descr=""/>
                           <pic:cNvPicPr>
                             <a:picLocks noChangeAspect="1" noChangeArrowheads="1"/>
                           </pic:cNvPicPr>
                         </pic:nvPicPr>
                         <pic:blipFill>
-                          <a:blip r:embed="rId50"/>
+                          <a:blip r:embed="rId58"/>
                           <a:stretch>
                             <a:fillRect/>
                           </a:stretch>
@@ -18894,6 +19553,15 @@
               </w:rPr>
               <w:t>Test #</w:t>
             </w:r>
+            <w:r>
+              <w:rPr>
+                <w:rStyle w:val="Strong"/>
+                <w:b/>
+                <w:bCs/>
+                <w:color w:val="FFFFFF" w:themeColor="background1"/>
+              </w:rPr>
+              <w:t>40</w:t>
+            </w:r>
           </w:p>
         </w:tc>
       </w:tr>
@@ -19005,7 +19673,7 @@
                 <wp:inline distT="0" distB="0" distL="0" distR="0">
                   <wp:extent cx="1809750" cy="1543050"/>
                   <wp:effectExtent l="0" t="0" r="0" b="0"/>
-                  <wp:docPr id="44" name="Image52" descr=""/>
+                  <wp:docPr id="52" name="Image52" descr=""/>
                   <wp:cNvGraphicFramePr>
                     <a:graphicFrameLocks xmlns:a="http://schemas.openxmlformats.org/drawingml/2006/main" noChangeAspect="1"/>
                   </wp:cNvGraphicFramePr>
@@ -19013,13 +19681,13 @@
                     <a:graphicData uri="http://schemas.openxmlformats.org/drawingml/2006/picture">
                       <pic:pic xmlns:pic="http://schemas.openxmlformats.org/drawingml/2006/picture">
                         <pic:nvPicPr>
-                          <pic:cNvPr id="44" name="Image52" descr=""/>
+                          <pic:cNvPr id="52" name="Image52" descr=""/>
                           <pic:cNvPicPr>
                             <a:picLocks noChangeAspect="1" noChangeArrowheads="1"/>
                           </pic:cNvPicPr>
                         </pic:nvPicPr>
                         <pic:blipFill>
-                          <a:blip r:embed="rId51"/>
+                          <a:blip r:embed="rId59"/>
                           <a:stretch>
                             <a:fillRect/>
                           </a:stretch>
@@ -19206,6 +19874,15 @@
               </w:rPr>
               <w:t>Test #</w:t>
             </w:r>
+            <w:r>
+              <w:rPr>
+                <w:rStyle w:val="Strong"/>
+                <w:b/>
+                <w:bCs/>
+                <w:color w:val="FFFFFF" w:themeColor="background1"/>
+              </w:rPr>
+              <w:t>41</w:t>
+            </w:r>
           </w:p>
         </w:tc>
       </w:tr>
@@ -19317,7 +19994,7 @@
                 <wp:inline distT="0" distB="0" distL="0" distR="0">
                   <wp:extent cx="1962150" cy="1504950"/>
                   <wp:effectExtent l="0" t="0" r="0" b="0"/>
-                  <wp:docPr id="45" name="Image50" descr=""/>
+                  <wp:docPr id="53" name="Image50" descr=""/>
                   <wp:cNvGraphicFramePr>
                     <a:graphicFrameLocks xmlns:a="http://schemas.openxmlformats.org/drawingml/2006/main" noChangeAspect="1"/>
                   </wp:cNvGraphicFramePr>
@@ -19325,13 +20002,13 @@
                     <a:graphicData uri="http://schemas.openxmlformats.org/drawingml/2006/picture">
                       <pic:pic xmlns:pic="http://schemas.openxmlformats.org/drawingml/2006/picture">
                         <pic:nvPicPr>
-                          <pic:cNvPr id="45" name="Image50" descr=""/>
+                          <pic:cNvPr id="53" name="Image50" descr=""/>
                           <pic:cNvPicPr>
                             <a:picLocks noChangeAspect="1" noChangeArrowheads="1"/>
                           </pic:cNvPicPr>
                         </pic:nvPicPr>
                         <pic:blipFill>
-                          <a:blip r:embed="rId52"/>
+                          <a:blip r:embed="rId60"/>
                           <a:stretch>
                             <a:fillRect/>
                           </a:stretch>
@@ -19518,6 +20195,15 @@
               </w:rPr>
               <w:t>Test #</w:t>
             </w:r>
+            <w:r>
+              <w:rPr>
+                <w:rStyle w:val="Strong"/>
+                <w:b/>
+                <w:bCs/>
+                <w:color w:val="FFFFFF" w:themeColor="background1"/>
+              </w:rPr>
+              <w:t>42</w:t>
+            </w:r>
           </w:p>
         </w:tc>
       </w:tr>
@@ -19629,7 +20315,7 @@
                 <wp:inline distT="0" distB="0" distL="0" distR="0">
                   <wp:extent cx="1752600" cy="1352550"/>
                   <wp:effectExtent l="0" t="0" r="0" b="0"/>
-                  <wp:docPr id="46" name="Image48" descr=""/>
+                  <wp:docPr id="54" name="Image48" descr=""/>
                   <wp:cNvGraphicFramePr>
                     <a:graphicFrameLocks xmlns:a="http://schemas.openxmlformats.org/drawingml/2006/main" noChangeAspect="1"/>
                   </wp:cNvGraphicFramePr>
@@ -19637,13 +20323,13 @@
                     <a:graphicData uri="http://schemas.openxmlformats.org/drawingml/2006/picture">
                       <pic:pic xmlns:pic="http://schemas.openxmlformats.org/drawingml/2006/picture">
                         <pic:nvPicPr>
-                          <pic:cNvPr id="46" name="Image48" descr=""/>
+                          <pic:cNvPr id="54" name="Image48" descr=""/>
                           <pic:cNvPicPr>
                             <a:picLocks noChangeAspect="1" noChangeArrowheads="1"/>
                           </pic:cNvPicPr>
                         </pic:nvPicPr>
                         <pic:blipFill>
-                          <a:blip r:embed="rId53"/>
+                          <a:blip r:embed="rId61"/>
                           <a:stretch>
                             <a:fillRect/>
                           </a:stretch>
@@ -19830,6 +20516,15 @@
               </w:rPr>
               <w:t>Test #</w:t>
             </w:r>
+            <w:r>
+              <w:rPr>
+                <w:rStyle w:val="Strong"/>
+                <w:b/>
+                <w:bCs/>
+                <w:color w:val="FFFFFF" w:themeColor="background1"/>
+              </w:rPr>
+              <w:t>43</w:t>
+            </w:r>
           </w:p>
         </w:tc>
       </w:tr>
@@ -19941,7 +20636,7 @@
                 <wp:inline distT="0" distB="0" distL="0" distR="0">
                   <wp:extent cx="2324100" cy="1047750"/>
                   <wp:effectExtent l="0" t="0" r="0" b="0"/>
-                  <wp:docPr id="47" name="Image46" descr=""/>
+                  <wp:docPr id="55" name="Image46" descr=""/>
                   <wp:cNvGraphicFramePr>
                     <a:graphicFrameLocks xmlns:a="http://schemas.openxmlformats.org/drawingml/2006/main" noChangeAspect="1"/>
                   </wp:cNvGraphicFramePr>
@@ -19949,13 +20644,13 @@
                     <a:graphicData uri="http://schemas.openxmlformats.org/drawingml/2006/picture">
                       <pic:pic xmlns:pic="http://schemas.openxmlformats.org/drawingml/2006/picture">
                         <pic:nvPicPr>
-                          <pic:cNvPr id="47" name="Image46" descr=""/>
+                          <pic:cNvPr id="55" name="Image46" descr=""/>
                           <pic:cNvPicPr>
                             <a:picLocks noChangeAspect="1" noChangeArrowheads="1"/>
                           </pic:cNvPicPr>
                         </pic:nvPicPr>
                         <pic:blipFill>
-                          <a:blip r:embed="rId54"/>
+                          <a:blip r:embed="rId62"/>
                           <a:stretch>
                             <a:fillRect/>
                           </a:stretch>
@@ -20205,6 +20900,15 @@
               </w:rPr>
               <w:t>Test #</w:t>
             </w:r>
+            <w:r>
+              <w:rPr>
+                <w:rStyle w:val="Strong"/>
+                <w:b/>
+                <w:bCs/>
+                <w:color w:val="FFFFFF" w:themeColor="background1"/>
+              </w:rPr>
+              <w:t>44</w:t>
+            </w:r>
           </w:p>
         </w:tc>
       </w:tr>
@@ -20313,7 +21017,7 @@
                 <w:color w:val="000000" w:themeColor="text1"/>
               </w:rPr>
               <w:drawing>
-                <wp:anchor behindDoc="0" distT="0" distB="0" distL="0" distR="0" simplePos="0" locked="0" layoutInCell="1" allowOverlap="1" relativeHeight="25">
+                <wp:anchor behindDoc="0" distT="0" distB="0" distL="0" distR="0" simplePos="0" locked="0" layoutInCell="1" allowOverlap="1" relativeHeight="24">
                   <wp:simplePos x="0" y="0"/>
                   <wp:positionH relativeFrom="column">
                     <wp:align>center</wp:align>
@@ -20324,7 +21028,7 @@
                   <wp:extent cx="4763770" cy="4432935"/>
                   <wp:effectExtent l="0" t="0" r="0" b="0"/>
                   <wp:wrapSquare wrapText="largest"/>
-                  <wp:docPr id="48" name="Image44" descr=""/>
+                  <wp:docPr id="56" name="Image44" descr=""/>
                   <wp:cNvGraphicFramePr>
                     <a:graphicFrameLocks xmlns:a="http://schemas.openxmlformats.org/drawingml/2006/main" noChangeAspect="1"/>
                   </wp:cNvGraphicFramePr>
@@ -20332,13 +21036,13 @@
                     <a:graphicData uri="http://schemas.openxmlformats.org/drawingml/2006/picture">
                       <pic:pic xmlns:pic="http://schemas.openxmlformats.org/drawingml/2006/picture">
                         <pic:nvPicPr>
-                          <pic:cNvPr id="48" name="Image44" descr=""/>
+                          <pic:cNvPr id="56" name="Image44" descr=""/>
                           <pic:cNvPicPr>
                             <a:picLocks noChangeAspect="1" noChangeArrowheads="1"/>
                           </pic:cNvPicPr>
                         </pic:nvPicPr>
                         <pic:blipFill>
-                          <a:blip r:embed="rId55"/>
+                          <a:blip r:embed="rId63"/>
                           <a:stretch>
                             <a:fillRect/>
                           </a:stretch>
@@ -20525,6 +21229,15 @@
               </w:rPr>
               <w:t>Test #</w:t>
             </w:r>
+            <w:r>
+              <w:rPr>
+                <w:rStyle w:val="Strong"/>
+                <w:b/>
+                <w:bCs/>
+                <w:color w:val="FFFFFF" w:themeColor="background1"/>
+              </w:rPr>
+              <w:t>45</w:t>
+            </w:r>
           </w:p>
         </w:tc>
       </w:tr>
@@ -20636,7 +21349,7 @@
                 <wp:inline distT="0" distB="0" distL="0" distR="0">
                   <wp:extent cx="2428875" cy="1504950"/>
                   <wp:effectExtent l="0" t="0" r="0" b="0"/>
-                  <wp:docPr id="49" name="Image53" descr=""/>
+                  <wp:docPr id="57" name="Image53" descr=""/>
                   <wp:cNvGraphicFramePr>
                     <a:graphicFrameLocks xmlns:a="http://schemas.openxmlformats.org/drawingml/2006/main" noChangeAspect="1"/>
                   </wp:cNvGraphicFramePr>
@@ -20644,13 +21357,13 @@
                     <a:graphicData uri="http://schemas.openxmlformats.org/drawingml/2006/picture">
                       <pic:pic xmlns:pic="http://schemas.openxmlformats.org/drawingml/2006/picture">
                         <pic:nvPicPr>
-                          <pic:cNvPr id="49" name="Image53" descr=""/>
+                          <pic:cNvPr id="57" name="Image53" descr=""/>
                           <pic:cNvPicPr>
                             <a:picLocks noChangeAspect="1" noChangeArrowheads="1"/>
                           </pic:cNvPicPr>
                         </pic:nvPicPr>
                         <pic:blipFill>
-                          <a:blip r:embed="rId56"/>
+                          <a:blip r:embed="rId64"/>
                           <a:stretch>
                             <a:fillRect/>
                           </a:stretch>
@@ -20837,6 +21550,15 @@
               </w:rPr>
               <w:t>Test #</w:t>
             </w:r>
+            <w:r>
+              <w:rPr>
+                <w:rStyle w:val="Strong"/>
+                <w:b/>
+                <w:bCs/>
+                <w:color w:val="FFFFFF" w:themeColor="background1"/>
+              </w:rPr>
+              <w:t>46</w:t>
+            </w:r>
           </w:p>
         </w:tc>
       </w:tr>
@@ -20948,7 +21670,7 @@
                 <wp:inline distT="0" distB="0" distL="0" distR="0">
                   <wp:extent cx="2447925" cy="1533525"/>
                   <wp:effectExtent l="0" t="0" r="0" b="0"/>
-                  <wp:docPr id="50" name="Image51" descr=""/>
+                  <wp:docPr id="58" name="Image51" descr=""/>
                   <wp:cNvGraphicFramePr>
                     <a:graphicFrameLocks xmlns:a="http://schemas.openxmlformats.org/drawingml/2006/main" noChangeAspect="1"/>
                   </wp:cNvGraphicFramePr>
@@ -20956,13 +21678,13 @@
                     <a:graphicData uri="http://schemas.openxmlformats.org/drawingml/2006/picture">
                       <pic:pic xmlns:pic="http://schemas.openxmlformats.org/drawingml/2006/picture">
                         <pic:nvPicPr>
-                          <pic:cNvPr id="50" name="Image51" descr=""/>
+                          <pic:cNvPr id="58" name="Image51" descr=""/>
                           <pic:cNvPicPr>
                             <a:picLocks noChangeAspect="1" noChangeArrowheads="1"/>
                           </pic:cNvPicPr>
                         </pic:nvPicPr>
                         <pic:blipFill>
-                          <a:blip r:embed="rId57"/>
+                          <a:blip r:embed="rId65"/>
                           <a:stretch>
                             <a:fillRect/>
                           </a:stretch>
@@ -21149,6 +21871,15 @@
               </w:rPr>
               <w:t>Test #</w:t>
             </w:r>
+            <w:r>
+              <w:rPr>
+                <w:rStyle w:val="Strong"/>
+                <w:b/>
+                <w:bCs/>
+                <w:color w:val="FFFFFF" w:themeColor="background1"/>
+              </w:rPr>
+              <w:t>47</w:t>
+            </w:r>
           </w:p>
         </w:tc>
       </w:tr>
@@ -21260,7 +21991,7 @@
                 <wp:inline distT="0" distB="0" distL="0" distR="0">
                   <wp:extent cx="2466975" cy="1400175"/>
                   <wp:effectExtent l="0" t="0" r="0" b="0"/>
-                  <wp:docPr id="51" name="Image49" descr=""/>
+                  <wp:docPr id="59" name="Image49" descr=""/>
                   <wp:cNvGraphicFramePr>
                     <a:graphicFrameLocks xmlns:a="http://schemas.openxmlformats.org/drawingml/2006/main" noChangeAspect="1"/>
                   </wp:cNvGraphicFramePr>
@@ -21268,13 +21999,13 @@
                     <a:graphicData uri="http://schemas.openxmlformats.org/drawingml/2006/picture">
                       <pic:pic xmlns:pic="http://schemas.openxmlformats.org/drawingml/2006/picture">
                         <pic:nvPicPr>
-                          <pic:cNvPr id="51" name="Image49" descr=""/>
+                          <pic:cNvPr id="59" name="Image49" descr=""/>
                           <pic:cNvPicPr>
                             <a:picLocks noChangeAspect="1" noChangeArrowheads="1"/>
                           </pic:cNvPicPr>
                         </pic:nvPicPr>
                         <pic:blipFill>
-                          <a:blip r:embed="rId58"/>
+                          <a:blip r:embed="rId66"/>
                           <a:stretch>
                             <a:fillRect/>
                           </a:stretch>
@@ -21461,6 +22192,15 @@
               </w:rPr>
               <w:t>Test #</w:t>
             </w:r>
+            <w:r>
+              <w:rPr>
+                <w:rStyle w:val="Strong"/>
+                <w:b/>
+                <w:bCs/>
+                <w:color w:val="FFFFFF" w:themeColor="background1"/>
+              </w:rPr>
+              <w:t>48</w:t>
+            </w:r>
           </w:p>
         </w:tc>
       </w:tr>
@@ -21572,7 +22312,7 @@
                 <wp:inline distT="0" distB="0" distL="0" distR="0">
                   <wp:extent cx="2324100" cy="1009650"/>
                   <wp:effectExtent l="0" t="0" r="0" b="0"/>
-                  <wp:docPr id="52" name="Image47" descr=""/>
+                  <wp:docPr id="60" name="Image47" descr=""/>
                   <wp:cNvGraphicFramePr>
                     <a:graphicFrameLocks xmlns:a="http://schemas.openxmlformats.org/drawingml/2006/main" noChangeAspect="1"/>
                   </wp:cNvGraphicFramePr>
@@ -21580,13 +22320,13 @@
                     <a:graphicData uri="http://schemas.openxmlformats.org/drawingml/2006/picture">
                       <pic:pic xmlns:pic="http://schemas.openxmlformats.org/drawingml/2006/picture">
                         <pic:nvPicPr>
-                          <pic:cNvPr id="52" name="Image47" descr=""/>
+                          <pic:cNvPr id="60" name="Image47" descr=""/>
                           <pic:cNvPicPr>
                             <a:picLocks noChangeAspect="1" noChangeArrowheads="1"/>
                           </pic:cNvPicPr>
                         </pic:nvPicPr>
                         <pic:blipFill>
-                          <a:blip r:embed="rId59"/>
+                          <a:blip r:embed="rId67"/>
                           <a:stretch>
                             <a:fillRect/>
                           </a:stretch>
@@ -21836,6 +22576,15 @@
               </w:rPr>
               <w:t>Test #</w:t>
             </w:r>
+            <w:r>
+              <w:rPr>
+                <w:rStyle w:val="Strong"/>
+                <w:b/>
+                <w:bCs/>
+                <w:color w:val="FFFFFF" w:themeColor="background1"/>
+              </w:rPr>
+              <w:t>49</w:t>
+            </w:r>
           </w:p>
         </w:tc>
       </w:tr>
@@ -21944,7 +22693,7 @@
                 <w:color w:val="000000" w:themeColor="text1"/>
               </w:rPr>
               <w:drawing>
-                <wp:anchor behindDoc="0" distT="0" distB="0" distL="0" distR="0" simplePos="0" locked="0" layoutInCell="1" allowOverlap="1" relativeHeight="26">
+                <wp:anchor behindDoc="0" distT="0" distB="0" distL="0" distR="0" simplePos="0" locked="0" layoutInCell="1" allowOverlap="1" relativeHeight="25">
                   <wp:simplePos x="0" y="0"/>
                   <wp:positionH relativeFrom="column">
                     <wp:align>center</wp:align>
@@ -21955,7 +22704,7 @@
                   <wp:extent cx="4763770" cy="1228090"/>
                   <wp:effectExtent l="0" t="0" r="0" b="0"/>
                   <wp:wrapSquare wrapText="largest"/>
-                  <wp:docPr id="53" name="Image54" descr=""/>
+                  <wp:docPr id="61" name="Image54" descr=""/>
                   <wp:cNvGraphicFramePr>
                     <a:graphicFrameLocks xmlns:a="http://schemas.openxmlformats.org/drawingml/2006/main" noChangeAspect="1"/>
                   </wp:cNvGraphicFramePr>
@@ -21963,13 +22712,13 @@
                     <a:graphicData uri="http://schemas.openxmlformats.org/drawingml/2006/picture">
                       <pic:pic xmlns:pic="http://schemas.openxmlformats.org/drawingml/2006/picture">
                         <pic:nvPicPr>
-                          <pic:cNvPr id="53" name="Image54" descr=""/>
+                          <pic:cNvPr id="61" name="Image54" descr=""/>
                           <pic:cNvPicPr>
                             <a:picLocks noChangeAspect="1" noChangeArrowheads="1"/>
                           </pic:cNvPicPr>
                         </pic:nvPicPr>
                         <pic:blipFill>
-                          <a:blip r:embed="rId60"/>
+                          <a:blip r:embed="rId68"/>
                           <a:stretch>
                             <a:fillRect/>
                           </a:stretch>
@@ -22219,6 +22968,15 @@
               </w:rPr>
               <w:t>Test #</w:t>
             </w:r>
+            <w:r>
+              <w:rPr>
+                <w:rStyle w:val="Strong"/>
+                <w:b/>
+                <w:bCs/>
+                <w:color w:val="FFFFFF" w:themeColor="background1"/>
+              </w:rPr>
+              <w:t>50</w:t>
+            </w:r>
           </w:p>
         </w:tc>
       </w:tr>
@@ -22330,7 +23088,7 @@
                 <wp:inline distT="0" distB="0" distL="0" distR="0">
                   <wp:extent cx="2276475" cy="2552700"/>
                   <wp:effectExtent l="0" t="0" r="0" b="0"/>
-                  <wp:docPr id="54" name="Image55" descr=""/>
+                  <wp:docPr id="62" name="Image55" descr=""/>
                   <wp:cNvGraphicFramePr>
                     <a:graphicFrameLocks xmlns:a="http://schemas.openxmlformats.org/drawingml/2006/main" noChangeAspect="1"/>
                   </wp:cNvGraphicFramePr>
@@ -22338,13 +23096,13 @@
                     <a:graphicData uri="http://schemas.openxmlformats.org/drawingml/2006/picture">
                       <pic:pic xmlns:pic="http://schemas.openxmlformats.org/drawingml/2006/picture">
                         <pic:nvPicPr>
-                          <pic:cNvPr id="54" name="Image55" descr=""/>
+                          <pic:cNvPr id="62" name="Image55" descr=""/>
                           <pic:cNvPicPr>
                             <a:picLocks noChangeAspect="1" noChangeArrowheads="1"/>
                           </pic:cNvPicPr>
                         </pic:nvPicPr>
                         <pic:blipFill>
-                          <a:blip r:embed="rId61"/>
+                          <a:blip r:embed="rId69"/>
                           <a:stretch>
                             <a:fillRect/>
                           </a:stretch>
@@ -22594,6 +23352,15 @@
               </w:rPr>
               <w:t>Test #</w:t>
             </w:r>
+            <w:r>
+              <w:rPr>
+                <w:rStyle w:val="Strong"/>
+                <w:b/>
+                <w:bCs/>
+                <w:color w:val="FFFFFF" w:themeColor="background1"/>
+              </w:rPr>
+              <w:t>51</w:t>
+            </w:r>
           </w:p>
         </w:tc>
       </w:tr>
@@ -22702,7 +23469,7 @@
                 <w:color w:val="000000" w:themeColor="text1"/>
               </w:rPr>
               <w:drawing>
-                <wp:anchor behindDoc="0" distT="0" distB="0" distL="0" distR="0" simplePos="0" locked="0" layoutInCell="1" allowOverlap="1" relativeHeight="27">
+                <wp:anchor behindDoc="0" distT="0" distB="0" distL="0" distR="0" simplePos="0" locked="0" layoutInCell="1" allowOverlap="1" relativeHeight="26">
                   <wp:simplePos x="0" y="0"/>
                   <wp:positionH relativeFrom="column">
                     <wp:align>center</wp:align>
@@ -22713,7 +23480,7 @@
                   <wp:extent cx="4763770" cy="2319020"/>
                   <wp:effectExtent l="0" t="0" r="0" b="0"/>
                   <wp:wrapSquare wrapText="largest"/>
-                  <wp:docPr id="55" name="Image56" descr=""/>
+                  <wp:docPr id="63" name="Image56" descr=""/>
                   <wp:cNvGraphicFramePr>
                     <a:graphicFrameLocks xmlns:a="http://schemas.openxmlformats.org/drawingml/2006/main" noChangeAspect="1"/>
                   </wp:cNvGraphicFramePr>
@@ -22721,13 +23488,13 @@
                     <a:graphicData uri="http://schemas.openxmlformats.org/drawingml/2006/picture">
                       <pic:pic xmlns:pic="http://schemas.openxmlformats.org/drawingml/2006/picture">
                         <pic:nvPicPr>
-                          <pic:cNvPr id="55" name="Image56" descr=""/>
+                          <pic:cNvPr id="63" name="Image56" descr=""/>
                           <pic:cNvPicPr>
                             <a:picLocks noChangeAspect="1" noChangeArrowheads="1"/>
                           </pic:cNvPicPr>
                         </pic:nvPicPr>
                         <pic:blipFill>
-                          <a:blip r:embed="rId62"/>
+                          <a:blip r:embed="rId70"/>
                           <a:stretch>
                             <a:fillRect/>
                           </a:stretch>
@@ -22977,6 +23744,15 @@
               </w:rPr>
               <w:t>Test #</w:t>
             </w:r>
+            <w:r>
+              <w:rPr>
+                <w:rStyle w:val="Strong"/>
+                <w:b/>
+                <w:bCs/>
+                <w:color w:val="FFFFFF" w:themeColor="background1"/>
+              </w:rPr>
+              <w:t>52</w:t>
+            </w:r>
           </w:p>
         </w:tc>
       </w:tr>
@@ -23088,7 +23864,7 @@
                 <wp:inline distT="0" distB="0" distL="0" distR="0">
                   <wp:extent cx="2276475" cy="2552700"/>
                   <wp:effectExtent l="0" t="0" r="0" b="0"/>
-                  <wp:docPr id="56" name="Image58" descr=""/>
+                  <wp:docPr id="64" name="Image58" descr=""/>
                   <wp:cNvGraphicFramePr>
                     <a:graphicFrameLocks xmlns:a="http://schemas.openxmlformats.org/drawingml/2006/main" noChangeAspect="1"/>
                   </wp:cNvGraphicFramePr>
@@ -23096,13 +23872,13 @@
                     <a:graphicData uri="http://schemas.openxmlformats.org/drawingml/2006/picture">
                       <pic:pic xmlns:pic="http://schemas.openxmlformats.org/drawingml/2006/picture">
                         <pic:nvPicPr>
-                          <pic:cNvPr id="56" name="Image58" descr=""/>
+                          <pic:cNvPr id="64" name="Image58" descr=""/>
                           <pic:cNvPicPr>
                             <a:picLocks noChangeAspect="1" noChangeArrowheads="1"/>
                           </pic:cNvPicPr>
                         </pic:nvPicPr>
                         <pic:blipFill>
-                          <a:blip r:embed="rId63"/>
+                          <a:blip r:embed="rId71"/>
                           <a:stretch>
                             <a:fillRect/>
                           </a:stretch>
@@ -23122,7 +23898,7 @@
                 </wp:inline>
               </w:drawing>
               <w:drawing>
-                <wp:anchor behindDoc="0" distT="0" distB="0" distL="0" distR="0" simplePos="0" locked="0" layoutInCell="1" allowOverlap="1" relativeHeight="28">
+                <wp:anchor behindDoc="0" distT="0" distB="0" distL="0" distR="0" simplePos="0" locked="0" layoutInCell="1" allowOverlap="1" relativeHeight="27">
                   <wp:simplePos x="0" y="0"/>
                   <wp:positionH relativeFrom="column">
                     <wp:align>center</wp:align>
@@ -23133,7 +23909,7 @@
                   <wp:extent cx="4763770" cy="2319020"/>
                   <wp:effectExtent l="0" t="0" r="0" b="0"/>
                   <wp:wrapSquare wrapText="largest"/>
-                  <wp:docPr id="57" name="Image57" descr=""/>
+                  <wp:docPr id="65" name="Image57" descr=""/>
                   <wp:cNvGraphicFramePr>
                     <a:graphicFrameLocks xmlns:a="http://schemas.openxmlformats.org/drawingml/2006/main" noChangeAspect="1"/>
                   </wp:cNvGraphicFramePr>
@@ -23141,13 +23917,13 @@
                     <a:graphicData uri="http://schemas.openxmlformats.org/drawingml/2006/picture">
                       <pic:pic xmlns:pic="http://schemas.openxmlformats.org/drawingml/2006/picture">
                         <pic:nvPicPr>
-                          <pic:cNvPr id="57" name="Image57" descr=""/>
+                          <pic:cNvPr id="65" name="Image57" descr=""/>
                           <pic:cNvPicPr>
                             <a:picLocks noChangeAspect="1" noChangeArrowheads="1"/>
                           </pic:cNvPicPr>
                         </pic:nvPicPr>
                         <pic:blipFill>
-                          <a:blip r:embed="rId64"/>
+                          <a:blip r:embed="rId72"/>
                           <a:stretch>
                             <a:fillRect/>
                           </a:stretch>
@@ -23406,6 +24182,15 @@
               </w:rPr>
               <w:t>Test #</w:t>
             </w:r>
+            <w:r>
+              <w:rPr>
+                <w:rStyle w:val="Strong"/>
+                <w:b/>
+                <w:bCs/>
+                <w:color w:val="FFFFFF" w:themeColor="background1"/>
+              </w:rPr>
+              <w:t>53</w:t>
+            </w:r>
           </w:p>
         </w:tc>
       </w:tr>
@@ -23517,7 +24302,7 @@
                 <wp:inline distT="0" distB="0" distL="0" distR="0">
                   <wp:extent cx="2800350" cy="5048250"/>
                   <wp:effectExtent l="0" t="0" r="0" b="0"/>
-                  <wp:docPr id="58" name="Image59" descr=""/>
+                  <wp:docPr id="66" name="Image59" descr=""/>
                   <wp:cNvGraphicFramePr>
                     <a:graphicFrameLocks xmlns:a="http://schemas.openxmlformats.org/drawingml/2006/main" noChangeAspect="1"/>
                   </wp:cNvGraphicFramePr>
@@ -23525,13 +24310,13 @@
                     <a:graphicData uri="http://schemas.openxmlformats.org/drawingml/2006/picture">
                       <pic:pic xmlns:pic="http://schemas.openxmlformats.org/drawingml/2006/picture">
                         <pic:nvPicPr>
-                          <pic:cNvPr id="58" name="Image59" descr=""/>
+                          <pic:cNvPr id="66" name="Image59" descr=""/>
                           <pic:cNvPicPr>
                             <a:picLocks noChangeAspect="1" noChangeArrowheads="1"/>
                           </pic:cNvPicPr>
                         </pic:nvPicPr>
                         <pic:blipFill>
-                          <a:blip r:embed="rId65"/>
+                          <a:blip r:embed="rId73"/>
                           <a:stretch>
                             <a:fillRect/>
                           </a:stretch>
@@ -23781,6 +24566,15 @@
               </w:rPr>
               <w:t>Test #</w:t>
             </w:r>
+            <w:r>
+              <w:rPr>
+                <w:rStyle w:val="Strong"/>
+                <w:b/>
+                <w:bCs/>
+                <w:color w:val="FFFFFF" w:themeColor="background1"/>
+              </w:rPr>
+              <w:t>54</w:t>
+            </w:r>
           </w:p>
         </w:tc>
       </w:tr>
@@ -23892,7 +24686,7 @@
                 <wp:inline distT="0" distB="0" distL="0" distR="0">
                   <wp:extent cx="4763770" cy="3569335"/>
                   <wp:effectExtent l="0" t="0" r="0" b="0"/>
-                  <wp:docPr id="59" name="Image60" descr=""/>
+                  <wp:docPr id="67" name="Image60" descr=""/>
                   <wp:cNvGraphicFramePr>
                     <a:graphicFrameLocks xmlns:a="http://schemas.openxmlformats.org/drawingml/2006/main" noChangeAspect="1"/>
                   </wp:cNvGraphicFramePr>
@@ -23900,13 +24694,13 @@
                     <a:graphicData uri="http://schemas.openxmlformats.org/drawingml/2006/picture">
                       <pic:pic xmlns:pic="http://schemas.openxmlformats.org/drawingml/2006/picture">
                         <pic:nvPicPr>
-                          <pic:cNvPr id="59" name="Image60" descr=""/>
+                          <pic:cNvPr id="67" name="Image60" descr=""/>
                           <pic:cNvPicPr>
                             <a:picLocks noChangeAspect="1" noChangeArrowheads="1"/>
                           </pic:cNvPicPr>
                         </pic:nvPicPr>
                         <pic:blipFill>
-                          <a:blip r:embed="rId66"/>
+                          <a:blip r:embed="rId74"/>
                           <a:stretch>
                             <a:fillRect/>
                           </a:stretch>
@@ -23934,7 +24728,7 @@
                 <wp:inline distT="0" distB="0" distL="0" distR="0">
                   <wp:extent cx="4763770" cy="4467225"/>
                   <wp:effectExtent l="0" t="0" r="0" b="0"/>
-                  <wp:docPr id="60" name="Image61" descr=""/>
+                  <wp:docPr id="68" name="Image61" descr=""/>
                   <wp:cNvGraphicFramePr>
                     <a:graphicFrameLocks xmlns:a="http://schemas.openxmlformats.org/drawingml/2006/main" noChangeAspect="1"/>
                   </wp:cNvGraphicFramePr>
@@ -23942,13 +24736,13 @@
                     <a:graphicData uri="http://schemas.openxmlformats.org/drawingml/2006/picture">
                       <pic:pic xmlns:pic="http://schemas.openxmlformats.org/drawingml/2006/picture">
                         <pic:nvPicPr>
-                          <pic:cNvPr id="60" name="Image61" descr=""/>
+                          <pic:cNvPr id="68" name="Image61" descr=""/>
                           <pic:cNvPicPr>
                             <a:picLocks noChangeAspect="1" noChangeArrowheads="1"/>
                           </pic:cNvPicPr>
                         </pic:nvPicPr>
                         <pic:blipFill>
-                          <a:blip r:embed="rId67"/>
+                          <a:blip r:embed="rId75"/>
                           <a:stretch>
                             <a:fillRect/>
                           </a:stretch>
@@ -23976,7 +24770,7 @@
                 <wp:inline distT="0" distB="0" distL="0" distR="0">
                   <wp:extent cx="4763770" cy="2099310"/>
                   <wp:effectExtent l="0" t="0" r="0" b="0"/>
-                  <wp:docPr id="61" name="Image62" descr=""/>
+                  <wp:docPr id="69" name="Image62" descr=""/>
                   <wp:cNvGraphicFramePr>
                     <a:graphicFrameLocks xmlns:a="http://schemas.openxmlformats.org/drawingml/2006/main" noChangeAspect="1"/>
                   </wp:cNvGraphicFramePr>
@@ -23984,13 +24778,13 @@
                     <a:graphicData uri="http://schemas.openxmlformats.org/drawingml/2006/picture">
                       <pic:pic xmlns:pic="http://schemas.openxmlformats.org/drawingml/2006/picture">
                         <pic:nvPicPr>
-                          <pic:cNvPr id="61" name="Image62" descr=""/>
+                          <pic:cNvPr id="69" name="Image62" descr=""/>
                           <pic:cNvPicPr>
                             <a:picLocks noChangeAspect="1" noChangeArrowheads="1"/>
                           </pic:cNvPicPr>
                         </pic:nvPicPr>
                         <pic:blipFill>
-                          <a:blip r:embed="rId68"/>
+                          <a:blip r:embed="rId76"/>
                           <a:stretch>
                             <a:fillRect/>
                           </a:stretch>
@@ -24249,6 +25043,15 @@
               </w:rPr>
               <w:t>Test #</w:t>
             </w:r>
+            <w:r>
+              <w:rPr>
+                <w:rStyle w:val="Strong"/>
+                <w:b/>
+                <w:bCs/>
+                <w:color w:val="FFFFFF" w:themeColor="background1"/>
+              </w:rPr>
+              <w:t>55</w:t>
+            </w:r>
           </w:p>
         </w:tc>
       </w:tr>
@@ -24360,7 +25163,7 @@
                 <wp:inline distT="0" distB="0" distL="0" distR="0">
                   <wp:extent cx="3000375" cy="2305050"/>
                   <wp:effectExtent l="0" t="0" r="0" b="0"/>
-                  <wp:docPr id="62" name="Image63" descr=""/>
+                  <wp:docPr id="70" name="Image63" descr=""/>
                   <wp:cNvGraphicFramePr>
                     <a:graphicFrameLocks xmlns:a="http://schemas.openxmlformats.org/drawingml/2006/main" noChangeAspect="1"/>
                   </wp:cNvGraphicFramePr>
@@ -24368,13 +25171,13 @@
                     <a:graphicData uri="http://schemas.openxmlformats.org/drawingml/2006/picture">
                       <pic:pic xmlns:pic="http://schemas.openxmlformats.org/drawingml/2006/picture">
                         <pic:nvPicPr>
-                          <pic:cNvPr id="62" name="Image63" descr=""/>
+                          <pic:cNvPr id="70" name="Image63" descr=""/>
                           <pic:cNvPicPr>
                             <a:picLocks noChangeAspect="1" noChangeArrowheads="1"/>
                           </pic:cNvPicPr>
                         </pic:nvPicPr>
                         <pic:blipFill>
-                          <a:blip r:embed="rId69"/>
+                          <a:blip r:embed="rId77"/>
                           <a:stretch>
                             <a:fillRect/>
                           </a:stretch>
@@ -24624,6 +25427,15 @@
               </w:rPr>
               <w:t>Test #</w:t>
             </w:r>
+            <w:r>
+              <w:rPr>
+                <w:rStyle w:val="Strong"/>
+                <w:b/>
+                <w:bCs/>
+                <w:color w:val="FFFFFF" w:themeColor="background1"/>
+              </w:rPr>
+              <w:t>56</w:t>
+            </w:r>
           </w:p>
         </w:tc>
       </w:tr>
@@ -24735,7 +25547,7 @@
                 <wp:inline distT="0" distB="0" distL="0" distR="0">
                   <wp:extent cx="2047875" cy="1162050"/>
                   <wp:effectExtent l="0" t="0" r="0" b="0"/>
-                  <wp:docPr id="63" name="Image64" descr=""/>
+                  <wp:docPr id="71" name="Image64" descr=""/>
                   <wp:cNvGraphicFramePr>
                     <a:graphicFrameLocks xmlns:a="http://schemas.openxmlformats.org/drawingml/2006/main" noChangeAspect="1"/>
                   </wp:cNvGraphicFramePr>
@@ -24743,13 +25555,13 @@
                     <a:graphicData uri="http://schemas.openxmlformats.org/drawingml/2006/picture">
                       <pic:pic xmlns:pic="http://schemas.openxmlformats.org/drawingml/2006/picture">
                         <pic:nvPicPr>
-                          <pic:cNvPr id="63" name="Image64" descr=""/>
+                          <pic:cNvPr id="71" name="Image64" descr=""/>
                           <pic:cNvPicPr>
                             <a:picLocks noChangeAspect="1" noChangeArrowheads="1"/>
                           </pic:cNvPicPr>
                         </pic:nvPicPr>
                         <pic:blipFill>
-                          <a:blip r:embed="rId70"/>
+                          <a:blip r:embed="rId78"/>
                           <a:stretch>
                             <a:fillRect/>
                           </a:stretch>
@@ -24999,6 +25811,15 @@
               </w:rPr>
               <w:t>Test #</w:t>
             </w:r>
+            <w:r>
+              <w:rPr>
+                <w:rStyle w:val="Strong"/>
+                <w:b/>
+                <w:bCs/>
+                <w:color w:val="FFFFFF" w:themeColor="background1"/>
+              </w:rPr>
+              <w:t>57</w:t>
+            </w:r>
           </w:p>
         </w:tc>
       </w:tr>
@@ -25110,7 +25931,7 @@
                 <wp:inline distT="0" distB="0" distL="0" distR="0">
                   <wp:extent cx="2800350" cy="4714875"/>
                   <wp:effectExtent l="0" t="0" r="0" b="0"/>
-                  <wp:docPr id="64" name="Image65" descr=""/>
+                  <wp:docPr id="72" name="Image65" descr=""/>
                   <wp:cNvGraphicFramePr>
                     <a:graphicFrameLocks xmlns:a="http://schemas.openxmlformats.org/drawingml/2006/main" noChangeAspect="1"/>
                   </wp:cNvGraphicFramePr>
@@ -25118,13 +25939,13 @@
                     <a:graphicData uri="http://schemas.openxmlformats.org/drawingml/2006/picture">
                       <pic:pic xmlns:pic="http://schemas.openxmlformats.org/drawingml/2006/picture">
                         <pic:nvPicPr>
-                          <pic:cNvPr id="64" name="Image65" descr=""/>
+                          <pic:cNvPr id="72" name="Image65" descr=""/>
                           <pic:cNvPicPr>
                             <a:picLocks noChangeAspect="1" noChangeArrowheads="1"/>
                           </pic:cNvPicPr>
                         </pic:nvPicPr>
                         <pic:blipFill>
-                          <a:blip r:embed="rId71"/>
+                          <a:blip r:embed="rId79"/>
                           <a:stretch>
                             <a:fillRect/>
                           </a:stretch>
@@ -25152,7 +25973,7 @@
                 <wp:inline distT="0" distB="0" distL="0" distR="0">
                   <wp:extent cx="3705225" cy="5391150"/>
                   <wp:effectExtent l="0" t="0" r="0" b="0"/>
-                  <wp:docPr id="65" name="Image66" descr=""/>
+                  <wp:docPr id="73" name="Image66" descr=""/>
                   <wp:cNvGraphicFramePr>
                     <a:graphicFrameLocks xmlns:a="http://schemas.openxmlformats.org/drawingml/2006/main" noChangeAspect="1"/>
                   </wp:cNvGraphicFramePr>
@@ -25160,13 +25981,13 @@
                     <a:graphicData uri="http://schemas.openxmlformats.org/drawingml/2006/picture">
                       <pic:pic xmlns:pic="http://schemas.openxmlformats.org/drawingml/2006/picture">
                         <pic:nvPicPr>
-                          <pic:cNvPr id="65" name="Image66" descr=""/>
+                          <pic:cNvPr id="73" name="Image66" descr=""/>
                           <pic:cNvPicPr>
                             <a:picLocks noChangeAspect="1" noChangeArrowheads="1"/>
                           </pic:cNvPicPr>
                         </pic:nvPicPr>
                         <pic:blipFill>
-                          <a:blip r:embed="rId72"/>
+                          <a:blip r:embed="rId80"/>
                           <a:stretch>
                             <a:fillRect/>
                           </a:stretch>
@@ -25877,7 +26698,7 @@
                 <w:color w:val="000000" w:themeColor="text1"/>
               </w:rPr>
               <w:drawing>
-                <wp:anchor behindDoc="0" distT="0" distB="0" distL="0" distR="0" simplePos="0" locked="0" layoutInCell="1" allowOverlap="1" relativeHeight="29">
+                <wp:anchor behindDoc="0" distT="0" distB="0" distL="0" distR="0" simplePos="0" locked="0" layoutInCell="1" allowOverlap="1" relativeHeight="28">
                   <wp:simplePos x="0" y="0"/>
                   <wp:positionH relativeFrom="column">
                     <wp:align>center</wp:align>
@@ -25888,7 +26709,7 @@
                   <wp:extent cx="4763770" cy="983615"/>
                   <wp:effectExtent l="0" t="0" r="0" b="0"/>
                   <wp:wrapSquare wrapText="largest"/>
-                  <wp:docPr id="66" name="Image67" descr=""/>
+                  <wp:docPr id="74" name="Image67" descr=""/>
                   <wp:cNvGraphicFramePr>
                     <a:graphicFrameLocks xmlns:a="http://schemas.openxmlformats.org/drawingml/2006/main" noChangeAspect="1"/>
                   </wp:cNvGraphicFramePr>
@@ -25896,13 +26717,13 @@
                     <a:graphicData uri="http://schemas.openxmlformats.org/drawingml/2006/picture">
                       <pic:pic xmlns:pic="http://schemas.openxmlformats.org/drawingml/2006/picture">
                         <pic:nvPicPr>
-                          <pic:cNvPr id="66" name="Image67" descr=""/>
+                          <pic:cNvPr id="74" name="Image67" descr=""/>
                           <pic:cNvPicPr>
                             <a:picLocks noChangeAspect="1" noChangeArrowheads="1"/>
                           </pic:cNvPicPr>
                         </pic:nvPicPr>
                         <pic:blipFill>
-                          <a:blip r:embed="rId73"/>
+                          <a:blip r:embed="rId81"/>
                           <a:stretch>
                             <a:fillRect/>
                           </a:stretch>
@@ -26260,7 +27081,7 @@
                 <w:color w:val="000000" w:themeColor="text1"/>
               </w:rPr>
               <w:drawing>
-                <wp:anchor behindDoc="0" distT="0" distB="0" distL="0" distR="0" simplePos="0" locked="0" layoutInCell="1" allowOverlap="1" relativeHeight="30">
+                <wp:anchor behindDoc="0" distT="0" distB="0" distL="0" distR="0" simplePos="0" locked="0" layoutInCell="1" allowOverlap="1" relativeHeight="29">
                   <wp:simplePos x="0" y="0"/>
                   <wp:positionH relativeFrom="column">
                     <wp:align>center</wp:align>
@@ -26271,7 +27092,7 @@
                   <wp:extent cx="4763770" cy="1626235"/>
                   <wp:effectExtent l="0" t="0" r="0" b="0"/>
                   <wp:wrapSquare wrapText="largest"/>
-                  <wp:docPr id="67" name="Image68" descr=""/>
+                  <wp:docPr id="75" name="Image68" descr=""/>
                   <wp:cNvGraphicFramePr>
                     <a:graphicFrameLocks xmlns:a="http://schemas.openxmlformats.org/drawingml/2006/main" noChangeAspect="1"/>
                   </wp:cNvGraphicFramePr>
@@ -26279,13 +27100,13 @@
                     <a:graphicData uri="http://schemas.openxmlformats.org/drawingml/2006/picture">
                       <pic:pic xmlns:pic="http://schemas.openxmlformats.org/drawingml/2006/picture">
                         <pic:nvPicPr>
-                          <pic:cNvPr id="67" name="Image68" descr=""/>
+                          <pic:cNvPr id="75" name="Image68" descr=""/>
                           <pic:cNvPicPr>
                             <a:picLocks noChangeAspect="1" noChangeArrowheads="1"/>
                           </pic:cNvPicPr>
                         </pic:nvPicPr>
                         <pic:blipFill>
-                          <a:blip r:embed="rId74"/>
+                          <a:blip r:embed="rId82"/>
                           <a:stretch>
                             <a:fillRect/>
                           </a:stretch>
@@ -26580,7 +27401,7 @@
                 <w:color w:val="000000" w:themeColor="text1"/>
               </w:rPr>
               <w:drawing>
-                <wp:anchor behindDoc="0" distT="0" distB="0" distL="0" distR="0" simplePos="0" locked="0" layoutInCell="1" allowOverlap="1" relativeHeight="31">
+                <wp:anchor behindDoc="0" distT="0" distB="0" distL="0" distR="0" simplePos="0" locked="0" layoutInCell="1" allowOverlap="1" relativeHeight="30">
                   <wp:simplePos x="0" y="0"/>
                   <wp:positionH relativeFrom="column">
                     <wp:align>center</wp:align>
@@ -26591,7 +27412,7 @@
                   <wp:extent cx="4763770" cy="1454785"/>
                   <wp:effectExtent l="0" t="0" r="0" b="0"/>
                   <wp:wrapSquare wrapText="largest"/>
-                  <wp:docPr id="68" name="Image69" descr=""/>
+                  <wp:docPr id="76" name="Image69" descr=""/>
                   <wp:cNvGraphicFramePr>
                     <a:graphicFrameLocks xmlns:a="http://schemas.openxmlformats.org/drawingml/2006/main" noChangeAspect="1"/>
                   </wp:cNvGraphicFramePr>
@@ -26599,13 +27420,13 @@
                     <a:graphicData uri="http://schemas.openxmlformats.org/drawingml/2006/picture">
                       <pic:pic xmlns:pic="http://schemas.openxmlformats.org/drawingml/2006/picture">
                         <pic:nvPicPr>
-                          <pic:cNvPr id="68" name="Image69" descr=""/>
+                          <pic:cNvPr id="76" name="Image69" descr=""/>
                           <pic:cNvPicPr>
                             <a:picLocks noChangeAspect="1" noChangeArrowheads="1"/>
                           </pic:cNvPicPr>
                         </pic:nvPicPr>
                         <pic:blipFill>
-                          <a:blip r:embed="rId75"/>
+                          <a:blip r:embed="rId83"/>
                           <a:stretch>
                             <a:fillRect/>
                           </a:stretch>
@@ -26967,7 +27788,7 @@
                 <wp:inline distT="0" distB="0" distL="0" distR="0">
                   <wp:extent cx="2000250" cy="1943100"/>
                   <wp:effectExtent l="0" t="0" r="0" b="0"/>
-                  <wp:docPr id="69" name="Image70" descr=""/>
+                  <wp:docPr id="77" name="Image70" descr=""/>
                   <wp:cNvGraphicFramePr>
                     <a:graphicFrameLocks xmlns:a="http://schemas.openxmlformats.org/drawingml/2006/main" noChangeAspect="1"/>
                   </wp:cNvGraphicFramePr>
@@ -26975,13 +27796,13 @@
                     <a:graphicData uri="http://schemas.openxmlformats.org/drawingml/2006/picture">
                       <pic:pic xmlns:pic="http://schemas.openxmlformats.org/drawingml/2006/picture">
                         <pic:nvPicPr>
-                          <pic:cNvPr id="69" name="Image70" descr=""/>
+                          <pic:cNvPr id="77" name="Image70" descr=""/>
                           <pic:cNvPicPr>
                             <a:picLocks noChangeAspect="1" noChangeArrowheads="1"/>
                           </pic:cNvPicPr>
                         </pic:nvPicPr>
                         <pic:blipFill>
-                          <a:blip r:embed="rId76"/>
+                          <a:blip r:embed="rId84"/>
                           <a:stretch>
                             <a:fillRect/>
                           </a:stretch>
@@ -27343,7 +28164,7 @@
                 <wp:inline distT="0" distB="0" distL="0" distR="0">
                   <wp:extent cx="1781175" cy="1943100"/>
                   <wp:effectExtent l="0" t="0" r="0" b="0"/>
-                  <wp:docPr id="70" name="Image71" descr=""/>
+                  <wp:docPr id="78" name="Image71" descr=""/>
                   <wp:cNvGraphicFramePr>
                     <a:graphicFrameLocks xmlns:a="http://schemas.openxmlformats.org/drawingml/2006/main" noChangeAspect="1"/>
                   </wp:cNvGraphicFramePr>
@@ -27351,13 +28172,13 @@
                     <a:graphicData uri="http://schemas.openxmlformats.org/drawingml/2006/picture">
                       <pic:pic xmlns:pic="http://schemas.openxmlformats.org/drawingml/2006/picture">
                         <pic:nvPicPr>
-                          <pic:cNvPr id="70" name="Image71" descr=""/>
+                          <pic:cNvPr id="78" name="Image71" descr=""/>
                           <pic:cNvPicPr>
                             <a:picLocks noChangeAspect="1" noChangeArrowheads="1"/>
                           </pic:cNvPicPr>
                         </pic:nvPicPr>
                         <pic:blipFill>
-                          <a:blip r:embed="rId77"/>
+                          <a:blip r:embed="rId85"/>
                           <a:stretch>
                             <a:fillRect/>
                           </a:stretch>
@@ -27716,7 +28537,7 @@
                 <w:color w:val="000000" w:themeColor="text1"/>
               </w:rPr>
               <w:drawing>
-                <wp:anchor behindDoc="0" distT="0" distB="0" distL="0" distR="0" simplePos="0" locked="0" layoutInCell="1" allowOverlap="1" relativeHeight="32">
+                <wp:anchor behindDoc="0" distT="0" distB="0" distL="0" distR="0" simplePos="0" locked="0" layoutInCell="1" allowOverlap="1" relativeHeight="31">
                   <wp:simplePos x="0" y="0"/>
                   <wp:positionH relativeFrom="column">
                     <wp:align>center</wp:align>
@@ -27727,7 +28548,7 @@
                   <wp:extent cx="4763770" cy="1157605"/>
                   <wp:effectExtent l="0" t="0" r="0" b="0"/>
                   <wp:wrapSquare wrapText="largest"/>
-                  <wp:docPr id="71" name="Image72" descr=""/>
+                  <wp:docPr id="79" name="Image72" descr=""/>
                   <wp:cNvGraphicFramePr>
                     <a:graphicFrameLocks xmlns:a="http://schemas.openxmlformats.org/drawingml/2006/main" noChangeAspect="1"/>
                   </wp:cNvGraphicFramePr>
@@ -27735,13 +28556,13 @@
                     <a:graphicData uri="http://schemas.openxmlformats.org/drawingml/2006/picture">
                       <pic:pic xmlns:pic="http://schemas.openxmlformats.org/drawingml/2006/picture">
                         <pic:nvPicPr>
-                          <pic:cNvPr id="71" name="Image72" descr=""/>
+                          <pic:cNvPr id="79" name="Image72" descr=""/>
                           <pic:cNvPicPr>
                             <a:picLocks noChangeAspect="1" noChangeArrowheads="1"/>
                           </pic:cNvPicPr>
                         </pic:nvPicPr>
                         <pic:blipFill>
-                          <a:blip r:embed="rId78"/>
+                          <a:blip r:embed="rId86"/>
                           <a:stretch>
                             <a:fillRect/>
                           </a:stretch>
@@ -28099,7 +28920,7 @@
                 <w:color w:val="000000" w:themeColor="text1"/>
               </w:rPr>
               <w:drawing>
-                <wp:anchor behindDoc="0" distT="0" distB="0" distL="0" distR="0" simplePos="0" locked="0" layoutInCell="1" allowOverlap="1" relativeHeight="33">
+                <wp:anchor behindDoc="0" distT="0" distB="0" distL="0" distR="0" simplePos="0" locked="0" layoutInCell="1" allowOverlap="1" relativeHeight="32">
                   <wp:simplePos x="0" y="0"/>
                   <wp:positionH relativeFrom="column">
                     <wp:align>center</wp:align>
@@ -28110,7 +28931,7 @@
                   <wp:extent cx="4763770" cy="1408430"/>
                   <wp:effectExtent l="0" t="0" r="0" b="0"/>
                   <wp:wrapSquare wrapText="largest"/>
-                  <wp:docPr id="72" name="Image73" descr=""/>
+                  <wp:docPr id="80" name="Image73" descr=""/>
                   <wp:cNvGraphicFramePr>
                     <a:graphicFrameLocks xmlns:a="http://schemas.openxmlformats.org/drawingml/2006/main" noChangeAspect="1"/>
                   </wp:cNvGraphicFramePr>
@@ -28118,13 +28939,13 @@
                     <a:graphicData uri="http://schemas.openxmlformats.org/drawingml/2006/picture">
                       <pic:pic xmlns:pic="http://schemas.openxmlformats.org/drawingml/2006/picture">
                         <pic:nvPicPr>
-                          <pic:cNvPr id="72" name="Image73" descr=""/>
+                          <pic:cNvPr id="80" name="Image73" descr=""/>
                           <pic:cNvPicPr>
                             <a:picLocks noChangeAspect="1" noChangeArrowheads="1"/>
                           </pic:cNvPicPr>
                         </pic:nvPicPr>
                         <pic:blipFill>
-                          <a:blip r:embed="rId79"/>
+                          <a:blip r:embed="rId87"/>
                           <a:stretch>
                             <a:fillRect/>
                           </a:stretch>
@@ -28486,7 +29307,7 @@
                 <wp:inline distT="0" distB="0" distL="0" distR="0">
                   <wp:extent cx="2400300" cy="2533650"/>
                   <wp:effectExtent l="0" t="0" r="0" b="0"/>
-                  <wp:docPr id="73" name="Image74" descr=""/>
+                  <wp:docPr id="81" name="Image74" descr=""/>
                   <wp:cNvGraphicFramePr>
                     <a:graphicFrameLocks xmlns:a="http://schemas.openxmlformats.org/drawingml/2006/main" noChangeAspect="1"/>
                   </wp:cNvGraphicFramePr>
@@ -28494,13 +29315,13 @@
                     <a:graphicData uri="http://schemas.openxmlformats.org/drawingml/2006/picture">
                       <pic:pic xmlns:pic="http://schemas.openxmlformats.org/drawingml/2006/picture">
                         <pic:nvPicPr>
-                          <pic:cNvPr id="73" name="Image74" descr=""/>
+                          <pic:cNvPr id="81" name="Image74" descr=""/>
                           <pic:cNvPicPr>
                             <a:picLocks noChangeAspect="1" noChangeArrowheads="1"/>
                           </pic:cNvPicPr>
                         </pic:nvPicPr>
                         <pic:blipFill>
-                          <a:blip r:embed="rId80"/>
+                          <a:blip r:embed="rId88"/>
                           <a:stretch>
                             <a:fillRect/>
                           </a:stretch>
@@ -28861,7 +29682,7 @@
                 <wp:inline distT="0" distB="0" distL="0" distR="0">
                   <wp:extent cx="1876425" cy="1514475"/>
                   <wp:effectExtent l="0" t="0" r="0" b="0"/>
-                  <wp:docPr id="74" name="Image78" descr=""/>
+                  <wp:docPr id="82" name="Image78" descr=""/>
                   <wp:cNvGraphicFramePr>
                     <a:graphicFrameLocks xmlns:a="http://schemas.openxmlformats.org/drawingml/2006/main" noChangeAspect="1"/>
                   </wp:cNvGraphicFramePr>
@@ -28869,13 +29690,13 @@
                     <a:graphicData uri="http://schemas.openxmlformats.org/drawingml/2006/picture">
                       <pic:pic xmlns:pic="http://schemas.openxmlformats.org/drawingml/2006/picture">
                         <pic:nvPicPr>
-                          <pic:cNvPr id="74" name="Image78" descr=""/>
+                          <pic:cNvPr id="82" name="Image78" descr=""/>
                           <pic:cNvPicPr>
                             <a:picLocks noChangeAspect="1" noChangeArrowheads="1"/>
                           </pic:cNvPicPr>
                         </pic:nvPicPr>
                         <pic:blipFill>
-                          <a:blip r:embed="rId81"/>
+                          <a:blip r:embed="rId89"/>
                           <a:stretch>
                             <a:fillRect/>
                           </a:stretch>
@@ -28895,7 +29716,7 @@
                 </wp:inline>
               </w:drawing>
               <w:drawing>
-                <wp:anchor behindDoc="0" distT="0" distB="0" distL="0" distR="0" simplePos="0" locked="0" layoutInCell="1" allowOverlap="1" relativeHeight="34">
+                <wp:anchor behindDoc="0" distT="0" distB="0" distL="0" distR="0" simplePos="0" locked="0" layoutInCell="1" allowOverlap="1" relativeHeight="33">
                   <wp:simplePos x="0" y="0"/>
                   <wp:positionH relativeFrom="column">
                     <wp:align>center</wp:align>
@@ -28906,7 +29727,7 @@
                   <wp:extent cx="4763770" cy="1408430"/>
                   <wp:effectExtent l="0" t="0" r="0" b="0"/>
                   <wp:wrapSquare wrapText="largest"/>
-                  <wp:docPr id="75" name="Image75" descr=""/>
+                  <wp:docPr id="83" name="Image75" descr=""/>
                   <wp:cNvGraphicFramePr>
                     <a:graphicFrameLocks xmlns:a="http://schemas.openxmlformats.org/drawingml/2006/main" noChangeAspect="1"/>
                   </wp:cNvGraphicFramePr>
@@ -28914,13 +29735,13 @@
                     <a:graphicData uri="http://schemas.openxmlformats.org/drawingml/2006/picture">
                       <pic:pic xmlns:pic="http://schemas.openxmlformats.org/drawingml/2006/picture">
                         <pic:nvPicPr>
-                          <pic:cNvPr id="75" name="Image75" descr=""/>
+                          <pic:cNvPr id="83" name="Image75" descr=""/>
                           <pic:cNvPicPr>
                             <a:picLocks noChangeAspect="1" noChangeArrowheads="1"/>
                           </pic:cNvPicPr>
                         </pic:nvPicPr>
                         <pic:blipFill>
-                          <a:blip r:embed="rId82"/>
+                          <a:blip r:embed="rId90"/>
                           <a:stretch>
                             <a:fillRect/>
                           </a:stretch>
@@ -29114,7 +29935,7 @@
           <wp:inline distT="0" distB="0" distL="0" distR="0">
             <wp:extent cx="4763770" cy="1408430"/>
             <wp:effectExtent l="0" t="0" r="0" b="0"/>
-            <wp:docPr id="76" name="Image76" descr=""/>
+            <wp:docPr id="84" name="Image76" descr=""/>
             <wp:cNvGraphicFramePr>
               <a:graphicFrameLocks xmlns:a="http://schemas.openxmlformats.org/drawingml/2006/main" noChangeAspect="1"/>
             </wp:cNvGraphicFramePr>
@@ -29122,13 +29943,13 @@
               <a:graphicData uri="http://schemas.openxmlformats.org/drawingml/2006/picture">
                 <pic:pic xmlns:pic="http://schemas.openxmlformats.org/drawingml/2006/picture">
                   <pic:nvPicPr>
-                    <pic:cNvPr id="76" name="Image76" descr=""/>
+                    <pic:cNvPr id="84" name="Image76" descr=""/>
                     <pic:cNvPicPr>
                       <a:picLocks noChangeAspect="1" noChangeArrowheads="1"/>
                     </pic:cNvPicPr>
                   </pic:nvPicPr>
                   <pic:blipFill>
-                    <a:blip r:embed="rId83"/>
+                    <a:blip r:embed="rId91"/>
                     <a:stretch>
                       <a:fillRect/>
                     </a:stretch>
@@ -29318,7 +30139,7 @@
                 <wp:inline distT="0" distB="0" distL="0" distR="0">
                   <wp:extent cx="1952625" cy="1466850"/>
                   <wp:effectExtent l="0" t="0" r="0" b="0"/>
-                  <wp:docPr id="77" name="Image79" descr=""/>
+                  <wp:docPr id="85" name="Image79" descr=""/>
                   <wp:cNvGraphicFramePr>
                     <a:graphicFrameLocks xmlns:a="http://schemas.openxmlformats.org/drawingml/2006/main" noChangeAspect="1"/>
                   </wp:cNvGraphicFramePr>
@@ -29326,13 +30147,13 @@
                     <a:graphicData uri="http://schemas.openxmlformats.org/drawingml/2006/picture">
                       <pic:pic xmlns:pic="http://schemas.openxmlformats.org/drawingml/2006/picture">
                         <pic:nvPicPr>
-                          <pic:cNvPr id="77" name="Image79" descr=""/>
+                          <pic:cNvPr id="85" name="Image79" descr=""/>
                           <pic:cNvPicPr>
                             <a:picLocks noChangeAspect="1" noChangeArrowheads="1"/>
                           </pic:cNvPicPr>
                         </pic:nvPicPr>
                         <pic:blipFill>
-                          <a:blip r:embed="rId84"/>
+                          <a:blip r:embed="rId92"/>
                           <a:stretch>
                             <a:fillRect/>
                           </a:stretch>
@@ -29630,7 +30451,7 @@
                 <wp:inline distT="0" distB="0" distL="0" distR="0">
                   <wp:extent cx="2819400" cy="1447800"/>
                   <wp:effectExtent l="0" t="0" r="0" b="0"/>
-                  <wp:docPr id="78" name="Image80" descr=""/>
+                  <wp:docPr id="86" name="Image80" descr=""/>
                   <wp:cNvGraphicFramePr>
                     <a:graphicFrameLocks xmlns:a="http://schemas.openxmlformats.org/drawingml/2006/main" noChangeAspect="1"/>
                   </wp:cNvGraphicFramePr>
@@ -29638,13 +30459,13 @@
                     <a:graphicData uri="http://schemas.openxmlformats.org/drawingml/2006/picture">
                       <pic:pic xmlns:pic="http://schemas.openxmlformats.org/drawingml/2006/picture">
                         <pic:nvPicPr>
-                          <pic:cNvPr id="78" name="Image80" descr=""/>
+                          <pic:cNvPr id="86" name="Image80" descr=""/>
                           <pic:cNvPicPr>
                             <a:picLocks noChangeAspect="1" noChangeArrowheads="1"/>
                           </pic:cNvPicPr>
                         </pic:nvPicPr>
                         <pic:blipFill>
-                          <a:blip r:embed="rId85"/>
+                          <a:blip r:embed="rId93"/>
                           <a:stretch>
                             <a:fillRect/>
                           </a:stretch>
@@ -30002,7 +30823,7 @@
                 <w:color w:val="000000" w:themeColor="text1"/>
               </w:rPr>
               <w:drawing>
-                <wp:anchor behindDoc="0" distT="0" distB="0" distL="0" distR="0" simplePos="0" locked="0" layoutInCell="1" allowOverlap="1" relativeHeight="35">
+                <wp:anchor behindDoc="0" distT="0" distB="0" distL="0" distR="0" simplePos="0" locked="0" layoutInCell="1" allowOverlap="1" relativeHeight="34">
                   <wp:simplePos x="0" y="0"/>
                   <wp:positionH relativeFrom="column">
                     <wp:align>center</wp:align>
@@ -30013,7 +30834,7 @@
                   <wp:extent cx="4763770" cy="1408430"/>
                   <wp:effectExtent l="0" t="0" r="0" b="0"/>
                   <wp:wrapSquare wrapText="largest"/>
-                  <wp:docPr id="79" name="Image77" descr=""/>
+                  <wp:docPr id="87" name="Image77" descr=""/>
                   <wp:cNvGraphicFramePr>
                     <a:graphicFrameLocks xmlns:a="http://schemas.openxmlformats.org/drawingml/2006/main" noChangeAspect="1"/>
                   </wp:cNvGraphicFramePr>
@@ -30021,13 +30842,13 @@
                     <a:graphicData uri="http://schemas.openxmlformats.org/drawingml/2006/picture">
                       <pic:pic xmlns:pic="http://schemas.openxmlformats.org/drawingml/2006/picture">
                         <pic:nvPicPr>
-                          <pic:cNvPr id="79" name="Image77" descr=""/>
+                          <pic:cNvPr id="87" name="Image77" descr=""/>
                           <pic:cNvPicPr>
                             <a:picLocks noChangeAspect="1" noChangeArrowheads="1"/>
                           </pic:cNvPicPr>
                         </pic:nvPicPr>
                         <pic:blipFill>
-                          <a:blip r:embed="rId86"/>
+                          <a:blip r:embed="rId94"/>
                           <a:stretch>
                             <a:fillRect/>
                           </a:stretch>
@@ -30385,7 +31206,7 @@
                 <w:color w:val="000000" w:themeColor="text1"/>
               </w:rPr>
               <w:drawing>
-                <wp:anchor behindDoc="0" distT="0" distB="0" distL="0" distR="0" simplePos="0" locked="0" layoutInCell="1" allowOverlap="1" relativeHeight="36">
+                <wp:anchor behindDoc="0" distT="0" distB="0" distL="0" distR="0" simplePos="0" locked="0" layoutInCell="1" allowOverlap="1" relativeHeight="35">
                   <wp:simplePos x="0" y="0"/>
                   <wp:positionH relativeFrom="column">
                     <wp:align>center</wp:align>
@@ -30396,7 +31217,7 @@
                   <wp:extent cx="4763770" cy="1269365"/>
                   <wp:effectExtent l="0" t="0" r="0" b="0"/>
                   <wp:wrapSquare wrapText="largest"/>
-                  <wp:docPr id="80" name="Image81" descr=""/>
+                  <wp:docPr id="88" name="Image81" descr=""/>
                   <wp:cNvGraphicFramePr>
                     <a:graphicFrameLocks xmlns:a="http://schemas.openxmlformats.org/drawingml/2006/main" noChangeAspect="1"/>
                   </wp:cNvGraphicFramePr>
@@ -30404,13 +31225,13 @@
                     <a:graphicData uri="http://schemas.openxmlformats.org/drawingml/2006/picture">
                       <pic:pic xmlns:pic="http://schemas.openxmlformats.org/drawingml/2006/picture">
                         <pic:nvPicPr>
-                          <pic:cNvPr id="80" name="Image81" descr=""/>
+                          <pic:cNvPr id="88" name="Image81" descr=""/>
                           <pic:cNvPicPr>
                             <a:picLocks noChangeAspect="1" noChangeArrowheads="1"/>
                           </pic:cNvPicPr>
                         </pic:nvPicPr>
                         <pic:blipFill>
-                          <a:blip r:embed="rId87"/>
+                          <a:blip r:embed="rId95"/>
                           <a:stretch>
                             <a:fillRect/>
                           </a:stretch>
@@ -30771,7 +31592,7 @@
                 <wp:inline distT="0" distB="0" distL="0" distR="0">
                   <wp:extent cx="2343150" cy="3086100"/>
                   <wp:effectExtent l="0" t="0" r="0" b="0"/>
-                  <wp:docPr id="81" name="Image82" descr=""/>
+                  <wp:docPr id="89" name="Image82" descr=""/>
                   <wp:cNvGraphicFramePr>
                     <a:graphicFrameLocks xmlns:a="http://schemas.openxmlformats.org/drawingml/2006/main" noChangeAspect="1"/>
                   </wp:cNvGraphicFramePr>
@@ -30779,13 +31600,13 @@
                     <a:graphicData uri="http://schemas.openxmlformats.org/drawingml/2006/picture">
                       <pic:pic xmlns:pic="http://schemas.openxmlformats.org/drawingml/2006/picture">
                         <pic:nvPicPr>
-                          <pic:cNvPr id="81" name="Image82" descr=""/>
+                          <pic:cNvPr id="89" name="Image82" descr=""/>
                           <pic:cNvPicPr>
                             <a:picLocks noChangeAspect="1" noChangeArrowheads="1"/>
                           </pic:cNvPicPr>
                         </pic:nvPicPr>
                         <pic:blipFill>
-                          <a:blip r:embed="rId88"/>
+                          <a:blip r:embed="rId96"/>
                           <a:stretch>
                             <a:fillRect/>
                           </a:stretch>
@@ -30979,7 +31800,7 @@
           <wp:inline distT="0" distB="0" distL="0" distR="0">
             <wp:extent cx="4763770" cy="1269365"/>
             <wp:effectExtent l="0" t="0" r="0" b="0"/>
-            <wp:docPr id="82" name="Image83" descr=""/>
+            <wp:docPr id="90" name="Image83" descr=""/>
             <wp:cNvGraphicFramePr>
               <a:graphicFrameLocks xmlns:a="http://schemas.openxmlformats.org/drawingml/2006/main" noChangeAspect="1"/>
             </wp:cNvGraphicFramePr>
@@ -30987,13 +31808,13 @@
               <a:graphicData uri="http://schemas.openxmlformats.org/drawingml/2006/picture">
                 <pic:pic xmlns:pic="http://schemas.openxmlformats.org/drawingml/2006/picture">
                   <pic:nvPicPr>
-                    <pic:cNvPr id="82" name="Image83" descr=""/>
+                    <pic:cNvPr id="90" name="Image83" descr=""/>
                     <pic:cNvPicPr>
                       <a:picLocks noChangeAspect="1" noChangeArrowheads="1"/>
                     </pic:cNvPicPr>
                   </pic:nvPicPr>
                   <pic:blipFill>
-                    <a:blip r:embed="rId89"/>
+                    <a:blip r:embed="rId97"/>
                     <a:stretch>
                       <a:fillRect/>
                     </a:stretch>
@@ -31183,7 +32004,7 @@
                 <wp:inline distT="0" distB="0" distL="0" distR="0">
                   <wp:extent cx="2171700" cy="2543175"/>
                   <wp:effectExtent l="0" t="0" r="0" b="0"/>
-                  <wp:docPr id="83" name="Image84" descr=""/>
+                  <wp:docPr id="91" name="Image84" descr=""/>
                   <wp:cNvGraphicFramePr>
                     <a:graphicFrameLocks xmlns:a="http://schemas.openxmlformats.org/drawingml/2006/main" noChangeAspect="1"/>
                   </wp:cNvGraphicFramePr>
@@ -31191,13 +32012,13 @@
                     <a:graphicData uri="http://schemas.openxmlformats.org/drawingml/2006/picture">
                       <pic:pic xmlns:pic="http://schemas.openxmlformats.org/drawingml/2006/picture">
                         <pic:nvPicPr>
-                          <pic:cNvPr id="83" name="Image84" descr=""/>
+                          <pic:cNvPr id="91" name="Image84" descr=""/>
                           <pic:cNvPicPr>
                             <a:picLocks noChangeAspect="1" noChangeArrowheads="1"/>
                           </pic:cNvPicPr>
                         </pic:nvPicPr>
                         <pic:blipFill>
-                          <a:blip r:embed="rId90"/>
+                          <a:blip r:embed="rId98"/>
                           <a:stretch>
                             <a:fillRect/>
                           </a:stretch>
@@ -31391,7 +32212,7 @@
           <wp:inline distT="0" distB="0" distL="0" distR="0">
             <wp:extent cx="4763770" cy="1269365"/>
             <wp:effectExtent l="0" t="0" r="0" b="0"/>
-            <wp:docPr id="84" name="Image85" descr=""/>
+            <wp:docPr id="92" name="Image85" descr=""/>
             <wp:cNvGraphicFramePr>
               <a:graphicFrameLocks xmlns:a="http://schemas.openxmlformats.org/drawingml/2006/main" noChangeAspect="1"/>
             </wp:cNvGraphicFramePr>
@@ -31399,13 +32220,13 @@
               <a:graphicData uri="http://schemas.openxmlformats.org/drawingml/2006/picture">
                 <pic:pic xmlns:pic="http://schemas.openxmlformats.org/drawingml/2006/picture">
                   <pic:nvPicPr>
-                    <pic:cNvPr id="84" name="Image85" descr=""/>
+                    <pic:cNvPr id="92" name="Image85" descr=""/>
                     <pic:cNvPicPr>
                       <a:picLocks noChangeAspect="1" noChangeArrowheads="1"/>
                     </pic:cNvPicPr>
                   </pic:nvPicPr>
                   <pic:blipFill>
-                    <a:blip r:embed="rId91"/>
+                    <a:blip r:embed="rId99"/>
                     <a:stretch>
                       <a:fillRect/>
                     </a:stretch>
@@ -31595,7 +32416,7 @@
                 <wp:inline distT="0" distB="0" distL="0" distR="0">
                   <wp:extent cx="2171700" cy="2543175"/>
                   <wp:effectExtent l="0" t="0" r="0" b="0"/>
-                  <wp:docPr id="85" name="Image86" descr=""/>
+                  <wp:docPr id="93" name="Image86" descr=""/>
                   <wp:cNvGraphicFramePr>
                     <a:graphicFrameLocks xmlns:a="http://schemas.openxmlformats.org/drawingml/2006/main" noChangeAspect="1"/>
                   </wp:cNvGraphicFramePr>
@@ -31603,13 +32424,13 @@
                     <a:graphicData uri="http://schemas.openxmlformats.org/drawingml/2006/picture">
                       <pic:pic xmlns:pic="http://schemas.openxmlformats.org/drawingml/2006/picture">
                         <pic:nvPicPr>
-                          <pic:cNvPr id="85" name="Image86" descr=""/>
+                          <pic:cNvPr id="93" name="Image86" descr=""/>
                           <pic:cNvPicPr>
                             <a:picLocks noChangeAspect="1" noChangeArrowheads="1"/>
                           </pic:cNvPicPr>
                         </pic:nvPicPr>
                         <pic:blipFill>
-                          <a:blip r:embed="rId92"/>
+                          <a:blip r:embed="rId100"/>
                           <a:stretch>
                             <a:fillRect/>
                           </a:stretch>
@@ -31813,7 +32634,7 @@
           <wp:inline distT="0" distB="0" distL="0" distR="0">
             <wp:extent cx="4763770" cy="1269365"/>
             <wp:effectExtent l="0" t="0" r="0" b="0"/>
-            <wp:docPr id="86" name="Image87" descr=""/>
+            <wp:docPr id="94" name="Image87" descr=""/>
             <wp:cNvGraphicFramePr>
               <a:graphicFrameLocks xmlns:a="http://schemas.openxmlformats.org/drawingml/2006/main" noChangeAspect="1"/>
             </wp:cNvGraphicFramePr>
@@ -31821,13 +32642,13 @@
               <a:graphicData uri="http://schemas.openxmlformats.org/drawingml/2006/picture">
                 <pic:pic xmlns:pic="http://schemas.openxmlformats.org/drawingml/2006/picture">
                   <pic:nvPicPr>
-                    <pic:cNvPr id="86" name="Image87" descr=""/>
+                    <pic:cNvPr id="94" name="Image87" descr=""/>
                     <pic:cNvPicPr>
                       <a:picLocks noChangeAspect="1" noChangeArrowheads="1"/>
                     </pic:cNvPicPr>
                   </pic:nvPicPr>
                   <pic:blipFill>
-                    <a:blip r:embed="rId93"/>
+                    <a:blip r:embed="rId101"/>
                     <a:stretch>
                       <a:fillRect/>
                     </a:stretch>
@@ -32021,7 +32842,7 @@
             </w:pPr>
             <w:r>
               <w:drawing>
-                <wp:anchor behindDoc="0" distT="0" distB="0" distL="0" distR="0" simplePos="0" locked="0" layoutInCell="1" allowOverlap="1" relativeHeight="37">
+                <wp:anchor behindDoc="0" distT="0" distB="0" distL="0" distR="0" simplePos="0" locked="0" layoutInCell="1" allowOverlap="1" relativeHeight="36">
                   <wp:simplePos x="0" y="0"/>
                   <wp:positionH relativeFrom="column">
                     <wp:align>center</wp:align>
@@ -32032,7 +32853,7 @@
                   <wp:extent cx="4763770" cy="1333500"/>
                   <wp:effectExtent l="0" t="0" r="0" b="0"/>
                   <wp:wrapSquare wrapText="largest"/>
-                  <wp:docPr id="87" name="Image88" descr=""/>
+                  <wp:docPr id="95" name="Image88" descr=""/>
                   <wp:cNvGraphicFramePr>
                     <a:graphicFrameLocks xmlns:a="http://schemas.openxmlformats.org/drawingml/2006/main" noChangeAspect="1"/>
                   </wp:cNvGraphicFramePr>
@@ -32040,13 +32861,13 @@
                     <a:graphicData uri="http://schemas.openxmlformats.org/drawingml/2006/picture">
                       <pic:pic xmlns:pic="http://schemas.openxmlformats.org/drawingml/2006/picture">
                         <pic:nvPicPr>
-                          <pic:cNvPr id="87" name="Image88" descr=""/>
+                          <pic:cNvPr id="95" name="Image88" descr=""/>
                           <pic:cNvPicPr>
                             <a:picLocks noChangeAspect="1" noChangeArrowheads="1"/>
                           </pic:cNvPicPr>
                         </pic:nvPicPr>
                         <pic:blipFill>
-                          <a:blip r:embed="rId94"/>
+                          <a:blip r:embed="rId102"/>
                           <a:stretch>
                             <a:fillRect/>
                           </a:stretch>
@@ -32074,7 +32895,7 @@
                 <wp:inline distT="0" distB="0" distL="0" distR="0">
                   <wp:extent cx="2162175" cy="2428875"/>
                   <wp:effectExtent l="0" t="0" r="0" b="0"/>
-                  <wp:docPr id="88" name="Image90" descr=""/>
+                  <wp:docPr id="96" name="Image90" descr=""/>
                   <wp:cNvGraphicFramePr>
                     <a:graphicFrameLocks xmlns:a="http://schemas.openxmlformats.org/drawingml/2006/main" noChangeAspect="1"/>
                   </wp:cNvGraphicFramePr>
@@ -32082,13 +32903,13 @@
                     <a:graphicData uri="http://schemas.openxmlformats.org/drawingml/2006/picture">
                       <pic:pic xmlns:pic="http://schemas.openxmlformats.org/drawingml/2006/picture">
                         <pic:nvPicPr>
-                          <pic:cNvPr id="88" name="Image90" descr=""/>
+                          <pic:cNvPr id="96" name="Image90" descr=""/>
                           <pic:cNvPicPr>
                             <a:picLocks noChangeAspect="1" noChangeArrowheads="1"/>
                           </pic:cNvPicPr>
                         </pic:nvPicPr>
                         <pic:blipFill>
-                          <a:blip r:embed="rId95"/>
+                          <a:blip r:embed="rId103"/>
                           <a:stretch>
                             <a:fillRect/>
                           </a:stretch>
@@ -32116,7 +32937,7 @@
                 <wp:inline distT="0" distB="0" distL="0" distR="0">
                   <wp:extent cx="2162175" cy="2400300"/>
                   <wp:effectExtent l="0" t="0" r="0" b="0"/>
-                  <wp:docPr id="89" name="Image89" descr=""/>
+                  <wp:docPr id="97" name="Image89" descr=""/>
                   <wp:cNvGraphicFramePr>
                     <a:graphicFrameLocks xmlns:a="http://schemas.openxmlformats.org/drawingml/2006/main" noChangeAspect="1"/>
                   </wp:cNvGraphicFramePr>
@@ -32124,13 +32945,13 @@
                     <a:graphicData uri="http://schemas.openxmlformats.org/drawingml/2006/picture">
                       <pic:pic xmlns:pic="http://schemas.openxmlformats.org/drawingml/2006/picture">
                         <pic:nvPicPr>
-                          <pic:cNvPr id="89" name="Image89" descr=""/>
+                          <pic:cNvPr id="97" name="Image89" descr=""/>
                           <pic:cNvPicPr>
                             <a:picLocks noChangeAspect="1" noChangeArrowheads="1"/>
                           </pic:cNvPicPr>
                         </pic:nvPicPr>
                         <pic:blipFill>
-                          <a:blip r:embed="rId96"/>
+                          <a:blip r:embed="rId104"/>
                           <a:stretch>
                             <a:fillRect/>
                           </a:stretch>

</xml_diff>